<commit_message>
Se generaron los graficos finales, los archivos de salida y el analisis.
</commit_message>
<xml_diff>
--- a/Cursada/TP4/tp4/Resolución TP4.docx
+++ b/Cursada/TP4/tp4/Resolución TP4.docx
@@ -1,6 +1,6 @@
 
 <file path=word/document.xml><?xml version="1.0" encoding="utf-8"?>
-<w:document xmlns:wpc="http://schemas.microsoft.com/office/word/2010/wordprocessingCanvas" xmlns:mc="http://schemas.openxmlformats.org/markup-compatibility/2006" xmlns:o="urn:schemas-microsoft-com:office:office" xmlns:r="http://schemas.openxmlformats.org/officeDocument/2006/relationships" xmlns:m="http://schemas.openxmlformats.org/officeDocument/2006/math" xmlns:v="urn:schemas-microsoft-com:vml" xmlns:wp14="http://schemas.microsoft.com/office/word/2010/wordprocessingDrawing" xmlns:wp="http://schemas.openxmlformats.org/drawingml/2006/wordprocessingDrawing" xmlns:w10="urn:schemas-microsoft-com:office:word" xmlns:w="http://schemas.openxmlformats.org/wordprocessingml/2006/main" xmlns:w14="http://schemas.microsoft.com/office/word/2010/wordml" xmlns:w15="http://schemas.microsoft.com/office/word/2012/wordml" xmlns:wpg="http://schemas.microsoft.com/office/word/2010/wordprocessingGroup" xmlns:wpi="http://schemas.microsoft.com/office/word/2010/wordprocessingInk" xmlns:wne="http://schemas.microsoft.com/office/word/2006/wordml" xmlns:wps="http://schemas.microsoft.com/office/word/2010/wordprocessingShape" mc:Ignorable="w14 w15 wp14">
+<w:document xmlns:ve="http://schemas.openxmlformats.org/markup-compatibility/2006" xmlns:o="urn:schemas-microsoft-com:office:office" xmlns:r="http://schemas.openxmlformats.org/officeDocument/2006/relationships" xmlns:m="http://schemas.openxmlformats.org/officeDocument/2006/math" xmlns:v="urn:schemas-microsoft-com:vml" xmlns:wp="http://schemas.openxmlformats.org/drawingml/2006/wordprocessingDrawing" xmlns:w10="urn:schemas-microsoft-com:office:word" xmlns:w="http://schemas.openxmlformats.org/wordprocessingml/2006/main" xmlns:wne="http://schemas.microsoft.com/office/word/2006/wordml">
   <w:body>
     <w:p>
       <w:pPr>
@@ -119,7 +119,7 @@
                     <a:blip r:embed="rId5">
                       <a:extLst>
                         <a:ext uri="{BEBA8EAE-BF5A-486C-A8C5-ECC9F3942E4B}">
-                          <a14:imgProps xmlns:a14="http://schemas.microsoft.com/office/drawing/2010/main">
+                          <a14:imgProps xmlns:a14="http://schemas.microsoft.com/office/drawing/2010/main" xmlns:wps="http://schemas.microsoft.com/office/word/2010/wordprocessingShape" xmlns:wpi="http://schemas.microsoft.com/office/word/2010/wordprocessingInk" xmlns:wpg="http://schemas.microsoft.com/office/word/2010/wordprocessingGroup" xmlns:w15="http://schemas.microsoft.com/office/word/2012/wordml" xmlns:w14="http://schemas.microsoft.com/office/word/2010/wordml" xmlns:w="http://schemas.openxmlformats.org/wordprocessingml/2006/main" xmlns:w10="urn:schemas-microsoft-com:office:word" xmlns:wp14="http://schemas.microsoft.com/office/word/2010/wordprocessingDrawing" xmlns:v="urn:schemas-microsoft-com:vml" xmlns:o="urn:schemas-microsoft-com:office:office" xmlns:mc="http://schemas.openxmlformats.org/markup-compatibility/2006" xmlns:wpc="http://schemas.microsoft.com/office/word/2010/wordprocessingCanvas" xmlns="">
                             <a14:imgLayer r:embed="rId6">
                               <a14:imgEffect>
                                 <a14:artisticGlass/>
@@ -128,7 +128,7 @@
                           </a14:imgProps>
                         </a:ext>
                         <a:ext uri="{28A0092B-C50C-407E-A947-70E740481C1C}">
-                          <a14:useLocalDpi xmlns:a14="http://schemas.microsoft.com/office/drawing/2010/main" val="0"/>
+                          <a14:useLocalDpi xmlns:a14="http://schemas.microsoft.com/office/drawing/2010/main" xmlns:wps="http://schemas.microsoft.com/office/word/2010/wordprocessingShape" xmlns:wpi="http://schemas.microsoft.com/office/word/2010/wordprocessingInk" xmlns:wpg="http://schemas.microsoft.com/office/word/2010/wordprocessingGroup" xmlns:w15="http://schemas.microsoft.com/office/word/2012/wordml" xmlns:w14="http://schemas.microsoft.com/office/word/2010/wordml" xmlns:w="http://schemas.openxmlformats.org/wordprocessingml/2006/main" xmlns:w10="urn:schemas-microsoft-com:office:word" xmlns:wp14="http://schemas.microsoft.com/office/word/2010/wordprocessingDrawing" xmlns:v="urn:schemas-microsoft-com:vml" xmlns:o="urn:schemas-microsoft-com:office:office" xmlns:mc="http://schemas.openxmlformats.org/markup-compatibility/2006" xmlns:wpc="http://schemas.microsoft.com/office/word/2010/wordprocessingCanvas" xmlns="" val="0"/>
                         </a:ext>
                       </a:extLst>
                     </a:blip>
@@ -149,7 +149,7 @@
                     </a:ln>
                     <a:extLst>
                       <a:ext uri="{53640926-AAD7-44D8-BBD7-CCE9431645EC}">
-                        <a14:shadowObscured xmlns:a14="http://schemas.microsoft.com/office/drawing/2010/main"/>
+                        <a14:shadowObscured xmlns:a14="http://schemas.microsoft.com/office/drawing/2010/main" xmlns:wps="http://schemas.microsoft.com/office/word/2010/wordprocessingShape" xmlns:wpi="http://schemas.microsoft.com/office/word/2010/wordprocessingInk" xmlns:wpg="http://schemas.microsoft.com/office/word/2010/wordprocessingGroup" xmlns:w15="http://schemas.microsoft.com/office/word/2012/wordml" xmlns:w14="http://schemas.microsoft.com/office/word/2010/wordml" xmlns:w="http://schemas.openxmlformats.org/wordprocessingml/2006/main" xmlns:w10="urn:schemas-microsoft-com:office:word" xmlns:wp14="http://schemas.microsoft.com/office/word/2010/wordprocessingDrawing" xmlns:v="urn:schemas-microsoft-com:vml" xmlns:o="urn:schemas-microsoft-com:office:office" xmlns:mc="http://schemas.openxmlformats.org/markup-compatibility/2006" xmlns:wpc="http://schemas.microsoft.com/office/word/2010/wordprocessingCanvas" xmlns=""/>
                       </a:ext>
                     </a:extLst>
                   </pic:spPr>
@@ -334,7 +334,7 @@
       <w:tblPr>
         <w:tblStyle w:val="Tabladecuadrcula41"/>
         <w:tblW w:w="0" w:type="auto"/>
-        <w:tblLook w:val="0420" w:firstRow="1" w:lastRow="0" w:firstColumn="0" w:lastColumn="0" w:noHBand="0" w:noVBand="1"/>
+        <w:tblLook w:val="0420"/>
       </w:tblPr>
       <w:tblGrid>
         <w:gridCol w:w="4531"/>
@@ -343,7 +343,7 @@
       </w:tblGrid>
       <w:tr>
         <w:trPr>
-          <w:cnfStyle w:val="100000000000" w:firstRow="1" w:lastRow="0" w:firstColumn="0" w:lastColumn="0" w:oddVBand="0" w:evenVBand="0" w:oddHBand="0" w:evenHBand="0" w:firstRowFirstColumn="0" w:firstRowLastColumn="0" w:lastRowFirstColumn="0" w:lastRowLastColumn="0"/>
+          <w:cnfStyle w:val="100000000000"/>
           <w:trHeight w:val="510"/>
         </w:trPr>
         <w:tc>
@@ -421,7 +421,7 @@
       </w:tr>
       <w:tr>
         <w:trPr>
-          <w:cnfStyle w:val="000000100000" w:firstRow="0" w:lastRow="0" w:firstColumn="0" w:lastColumn="0" w:oddVBand="0" w:evenVBand="0" w:oddHBand="1" w:evenHBand="0" w:firstRowFirstColumn="0" w:firstRowLastColumn="0" w:lastRowFirstColumn="0" w:lastRowLastColumn="0"/>
+          <w:cnfStyle w:val="000000100000"/>
           <w:trHeight w:val="510"/>
         </w:trPr>
         <w:tc>
@@ -578,7 +578,7 @@
       </w:tr>
       <w:tr>
         <w:trPr>
-          <w:cnfStyle w:val="000000100000" w:firstRow="0" w:lastRow="0" w:firstColumn="0" w:lastColumn="0" w:oddVBand="0" w:evenVBand="0" w:oddHBand="1" w:evenHBand="0" w:firstRowFirstColumn="0" w:firstRowLastColumn="0" w:lastRowFirstColumn="0" w:lastRowLastColumn="0"/>
+          <w:cnfStyle w:val="000000100000"/>
           <w:trHeight w:val="510"/>
         </w:trPr>
         <w:tc>
@@ -851,6 +851,221 @@
       <w:bookmarkStart w:id="0" w:name="_GoBack"/>
       <w:bookmarkEnd w:id="0"/>
     </w:p>
+    <w:p>
+      <w:pPr>
+        <w:pStyle w:val="Sinespaciado"/>
+        <w:rPr>
+          <w:rFonts w:cstheme="minorHAnsi"/>
+          <w:b/>
+          <w:color w:val="000000"/>
+          <w:sz w:val="36"/>
+          <w:szCs w:val="36"/>
+          <w:shd w:val="clear" w:color="auto" w:fill="FFFFFF"/>
+        </w:rPr>
+      </w:pPr>
+    </w:p>
+    <w:p>
+      <w:pPr>
+        <w:pStyle w:val="Sinespaciado"/>
+        <w:rPr>
+          <w:rFonts w:cstheme="minorHAnsi"/>
+          <w:color w:val="000000"/>
+          <w:sz w:val="28"/>
+          <w:szCs w:val="28"/>
+          <w:shd w:val="clear" w:color="auto" w:fill="FFFFFF"/>
+        </w:rPr>
+      </w:pPr>
+      <w:r>
+        <w:rPr>
+          <w:rFonts w:cstheme="minorHAnsi"/>
+          <w:color w:val="000000"/>
+          <w:sz w:val="28"/>
+          <w:szCs w:val="28"/>
+          <w:shd w:val="clear" w:color="auto" w:fill="FFFFFF"/>
+        </w:rPr>
+        <w:t>Se comprobó que los grafos regulares mantienen una cantidad de colores y repeticiones más igualad</w:t>
+      </w:r>
+      <w:r>
+        <w:rPr>
+          <w:rFonts w:cstheme="minorHAnsi"/>
+          <w:color w:val="000000"/>
+          <w:sz w:val="28"/>
+          <w:szCs w:val="28"/>
+          <w:shd w:val="clear" w:color="auto" w:fill="FFFFFF"/>
+        </w:rPr>
+        <w:t>a con respecto a los aleatorios. Los tiempos de ejecución fueron menores durante el proceso de generación y coloreo de los Grafos Regulares.</w:t>
+      </w:r>
+    </w:p>
+    <w:p>
+      <w:pPr>
+        <w:pStyle w:val="Sinespaciado"/>
+        <w:rPr>
+          <w:rFonts w:cstheme="minorHAnsi"/>
+          <w:color w:val="000000"/>
+          <w:sz w:val="28"/>
+          <w:szCs w:val="28"/>
+          <w:shd w:val="clear" w:color="auto" w:fill="FFFFFF"/>
+        </w:rPr>
+      </w:pPr>
+    </w:p>
+    <w:p>
+      <w:pPr>
+        <w:pStyle w:val="Sinespaciado"/>
+        <w:rPr>
+          <w:rFonts w:cstheme="minorHAnsi"/>
+          <w:color w:val="000000"/>
+          <w:sz w:val="28"/>
+          <w:szCs w:val="28"/>
+          <w:shd w:val="clear" w:color="auto" w:fill="FFFFFF"/>
+        </w:rPr>
+      </w:pPr>
+      <w:r>
+        <w:rPr>
+          <w:rFonts w:cstheme="minorHAnsi"/>
+          <w:color w:val="000000"/>
+          <w:sz w:val="28"/>
+          <w:szCs w:val="28"/>
+          <w:shd w:val="clear" w:color="auto" w:fill="FFFFFF"/>
+        </w:rPr>
+        <w:t>Comparación de un grafico Aleatorio y uno Regular.</w:t>
+      </w:r>
+    </w:p>
+    <w:p>
+      <w:pPr>
+        <w:pStyle w:val="Sinespaciado"/>
+        <w:rPr>
+          <w:rFonts w:cstheme="minorHAnsi"/>
+          <w:color w:val="000000"/>
+          <w:sz w:val="28"/>
+          <w:szCs w:val="28"/>
+          <w:shd w:val="clear" w:color="auto" w:fill="FFFFFF"/>
+        </w:rPr>
+      </w:pPr>
+    </w:p>
+    <w:p>
+      <w:pPr>
+        <w:pStyle w:val="Sinespaciado"/>
+        <w:rPr>
+          <w:rFonts w:cstheme="minorHAnsi"/>
+          <w:color w:val="000000"/>
+          <w:sz w:val="28"/>
+          <w:szCs w:val="28"/>
+          <w:shd w:val="clear" w:color="auto" w:fill="FFFFFF"/>
+        </w:rPr>
+      </w:pPr>
+      <w:r>
+        <w:rPr>
+          <w:rFonts w:cstheme="minorHAnsi"/>
+          <w:color w:val="000000"/>
+          <w:sz w:val="28"/>
+          <w:szCs w:val="28"/>
+          <w:shd w:val="clear" w:color="auto" w:fill="FFFFFF"/>
+        </w:rPr>
+        <w:t>Aleatorio (90%).</w:t>
+      </w:r>
+    </w:p>
+    <w:p>
+      <w:pPr>
+        <w:pStyle w:val="Sinespaciado"/>
+        <w:rPr>
+          <w:rFonts w:cstheme="minorHAnsi"/>
+          <w:color w:val="000000"/>
+          <w:sz w:val="28"/>
+          <w:szCs w:val="28"/>
+          <w:shd w:val="clear" w:color="auto" w:fill="FFFFFF"/>
+        </w:rPr>
+      </w:pPr>
+      <w:r>
+        <w:rPr>
+          <w:rFonts w:cstheme="minorHAnsi"/>
+          <w:color w:val="000000"/>
+          <w:sz w:val="28"/>
+          <w:szCs w:val="28"/>
+          <w:shd w:val="clear" w:color="auto" w:fill="FFFFFF"/>
+        </w:rPr>
+        <w:drawing>
+          <wp:inline distT="0" distB="0" distL="0" distR="0">
+            <wp:extent cx="4572000" cy="2743200"/>
+            <wp:effectExtent l="19050" t="0" r="19050" b="0"/>
+            <wp:docPr id="1" name="Gráfico 1"/>
+            <wp:cNvGraphicFramePr/>
+            <a:graphic xmlns:a="http://schemas.openxmlformats.org/drawingml/2006/main">
+              <a:graphicData uri="http://schemas.openxmlformats.org/drawingml/2006/chart">
+                <c:chart xmlns:c="http://schemas.openxmlformats.org/drawingml/2006/chart" xmlns:r="http://schemas.openxmlformats.org/officeDocument/2006/relationships" r:id="rId11"/>
+              </a:graphicData>
+            </a:graphic>
+          </wp:inline>
+        </w:drawing>
+      </w:r>
+    </w:p>
+    <w:p>
+      <w:pPr>
+        <w:pStyle w:val="Sinespaciado"/>
+        <w:rPr>
+          <w:rFonts w:cstheme="minorHAnsi"/>
+          <w:color w:val="000000"/>
+          <w:sz w:val="28"/>
+          <w:szCs w:val="28"/>
+          <w:shd w:val="clear" w:color="auto" w:fill="FFFFFF"/>
+        </w:rPr>
+      </w:pPr>
+    </w:p>
+    <w:p>
+      <w:pPr>
+        <w:pStyle w:val="Sinespaciado"/>
+        <w:rPr>
+          <w:rFonts w:cstheme="minorHAnsi"/>
+          <w:color w:val="000000"/>
+          <w:sz w:val="28"/>
+          <w:szCs w:val="28"/>
+          <w:shd w:val="clear" w:color="auto" w:fill="FFFFFF"/>
+        </w:rPr>
+      </w:pPr>
+      <w:r>
+        <w:rPr>
+          <w:rFonts w:cstheme="minorHAnsi"/>
+          <w:color w:val="000000"/>
+          <w:sz w:val="28"/>
+          <w:szCs w:val="28"/>
+          <w:shd w:val="clear" w:color="auto" w:fill="FFFFFF"/>
+        </w:rPr>
+        <w:t>Regular (75%).</w:t>
+      </w:r>
+    </w:p>
+    <w:p>
+      <w:pPr>
+        <w:pStyle w:val="Sinespaciado"/>
+        <w:rPr>
+          <w:rFonts w:cstheme="minorHAnsi"/>
+          <w:color w:val="000000"/>
+          <w:sz w:val="28"/>
+          <w:szCs w:val="28"/>
+          <w:shd w:val="clear" w:color="auto" w:fill="FFFFFF"/>
+        </w:rPr>
+      </w:pPr>
+      <w:r>
+        <w:rPr>
+          <w:rFonts w:cstheme="minorHAnsi"/>
+          <w:color w:val="000000"/>
+          <w:sz w:val="28"/>
+          <w:szCs w:val="28"/>
+          <w:shd w:val="clear" w:color="auto" w:fill="FFFFFF"/>
+        </w:rPr>
+        <w:drawing>
+          <wp:inline distT="0" distB="0" distL="0" distR="0">
+            <wp:extent cx="4572000" cy="2743200"/>
+            <wp:effectExtent l="19050" t="0" r="19050" b="0"/>
+            <wp:docPr id="2" name="Gráfico 2"/>
+            <wp:cNvGraphicFramePr/>
+            <a:graphic xmlns:a="http://schemas.openxmlformats.org/drawingml/2006/main">
+              <a:graphicData uri="http://schemas.openxmlformats.org/drawingml/2006/chart">
+                <c:chart xmlns:c="http://schemas.openxmlformats.org/drawingml/2006/chart" xmlns:r="http://schemas.openxmlformats.org/officeDocument/2006/relationships" r:id="rId12"/>
+              </a:graphicData>
+            </a:graphic>
+          </wp:inline>
+        </w:drawing>
+      </w:r>
+    </w:p>
     <w:sectPr>
       <w:pgSz w:w="11906" w:h="16838"/>
       <w:pgMar w:top="720" w:right="720" w:bottom="720" w:left="720" w:header="708" w:footer="708" w:gutter="0"/>
@@ -862,8 +1077,8 @@
 </file>
 
 <file path=word/numbering.xml><?xml version="1.0" encoding="utf-8"?>
-<w:numbering xmlns:wpc="http://schemas.microsoft.com/office/word/2010/wordprocessingCanvas" xmlns:mc="http://schemas.openxmlformats.org/markup-compatibility/2006" xmlns:o="urn:schemas-microsoft-com:office:office" xmlns:r="http://schemas.openxmlformats.org/officeDocument/2006/relationships" xmlns:m="http://schemas.openxmlformats.org/officeDocument/2006/math" xmlns:v="urn:schemas-microsoft-com:vml" xmlns:wp14="http://schemas.microsoft.com/office/word/2010/wordprocessingDrawing" xmlns:wp="http://schemas.openxmlformats.org/drawingml/2006/wordprocessingDrawing" xmlns:w10="urn:schemas-microsoft-com:office:word" xmlns:w="http://schemas.openxmlformats.org/wordprocessingml/2006/main" xmlns:w14="http://schemas.microsoft.com/office/word/2010/wordml" xmlns:w15="http://schemas.microsoft.com/office/word/2012/wordml" xmlns:wpg="http://schemas.microsoft.com/office/word/2010/wordprocessingGroup" xmlns:wpi="http://schemas.microsoft.com/office/word/2010/wordprocessingInk" xmlns:wne="http://schemas.microsoft.com/office/word/2006/wordml" xmlns:wps="http://schemas.microsoft.com/office/word/2010/wordprocessingShape" mc:Ignorable="w14 w15 wp14">
-  <w:abstractNum w:abstractNumId="0" w15:restartNumberingAfterBreak="0">
+<w:numbering xmlns:ve="http://schemas.openxmlformats.org/markup-compatibility/2006" xmlns:o="urn:schemas-microsoft-com:office:office" xmlns:r="http://schemas.openxmlformats.org/officeDocument/2006/relationships" xmlns:m="http://schemas.openxmlformats.org/officeDocument/2006/math" xmlns:v="urn:schemas-microsoft-com:vml" xmlns:wp="http://schemas.openxmlformats.org/drawingml/2006/wordprocessingDrawing" xmlns:w10="urn:schemas-microsoft-com:office:word" xmlns:w="http://schemas.openxmlformats.org/wordprocessingml/2006/main" xmlns:wne="http://schemas.microsoft.com/office/word/2006/wordml">
+  <w:abstractNum w:abstractNumId="0">
     <w:nsid w:val="5E8734D1"/>
     <w:multiLevelType w:val="hybridMultilevel"/>
     <w:tmpl w:val="4A507526"/>
@@ -976,7 +1191,7 @@
       </w:rPr>
     </w:lvl>
   </w:abstractNum>
-  <w:abstractNum w:abstractNumId="1" w15:restartNumberingAfterBreak="0">
+  <w:abstractNum w:abstractNumId="1">
     <w:nsid w:val="769D2559"/>
     <w:multiLevelType w:val="hybridMultilevel"/>
     <w:tmpl w:val="64989EC6"/>
@@ -1099,7 +1314,7 @@
 </file>
 
 <file path=word/styles.xml><?xml version="1.0" encoding="utf-8"?>
-<w:styles xmlns:mc="http://schemas.openxmlformats.org/markup-compatibility/2006" xmlns:r="http://schemas.openxmlformats.org/officeDocument/2006/relationships" xmlns:w="http://schemas.openxmlformats.org/wordprocessingml/2006/main" xmlns:w14="http://schemas.microsoft.com/office/word/2010/wordml" xmlns:w15="http://schemas.microsoft.com/office/word/2012/wordml" mc:Ignorable="w14 w15">
+<w:styles xmlns:r="http://schemas.openxmlformats.org/officeDocument/2006/relationships" xmlns:w="http://schemas.openxmlformats.org/wordprocessingml/2006/main">
   <w:docDefaults>
     <w:rPrDefault>
       <w:rPr>
@@ -1115,378 +1330,144 @@
       </w:pPr>
     </w:pPrDefault>
   </w:docDefaults>
-  <w:latentStyles w:defLockedState="0" w:defUIPriority="99" w:defSemiHidden="0" w:defUnhideWhenUsed="0" w:defQFormat="0" w:count="371">
-    <w:lsdException w:name="Normal" w:uiPriority="0" w:qFormat="1"/>
-    <w:lsdException w:name="heading 1" w:uiPriority="9" w:qFormat="1"/>
-    <w:lsdException w:name="heading 2" w:semiHidden="1" w:uiPriority="9" w:unhideWhenUsed="1" w:qFormat="1"/>
-    <w:lsdException w:name="heading 3" w:semiHidden="1" w:uiPriority="9" w:unhideWhenUsed="1" w:qFormat="1"/>
-    <w:lsdException w:name="heading 4" w:semiHidden="1" w:uiPriority="9" w:unhideWhenUsed="1" w:qFormat="1"/>
-    <w:lsdException w:name="heading 5" w:semiHidden="1" w:uiPriority="9" w:unhideWhenUsed="1" w:qFormat="1"/>
-    <w:lsdException w:name="heading 6" w:semiHidden="1" w:uiPriority="9" w:unhideWhenUsed="1" w:qFormat="1"/>
-    <w:lsdException w:name="heading 7" w:semiHidden="1" w:uiPriority="9" w:unhideWhenUsed="1" w:qFormat="1"/>
-    <w:lsdException w:name="heading 8" w:semiHidden="1" w:uiPriority="9" w:unhideWhenUsed="1" w:qFormat="1"/>
-    <w:lsdException w:name="heading 9" w:semiHidden="1" w:uiPriority="9" w:unhideWhenUsed="1" w:qFormat="1"/>
-    <w:lsdException w:name="index 1" w:semiHidden="1" w:unhideWhenUsed="1"/>
-    <w:lsdException w:name="index 2" w:semiHidden="1" w:unhideWhenUsed="1"/>
-    <w:lsdException w:name="index 3" w:semiHidden="1" w:unhideWhenUsed="1"/>
-    <w:lsdException w:name="index 4" w:semiHidden="1" w:unhideWhenUsed="1"/>
-    <w:lsdException w:name="index 5" w:semiHidden="1" w:unhideWhenUsed="1"/>
-    <w:lsdException w:name="index 6" w:semiHidden="1" w:unhideWhenUsed="1"/>
-    <w:lsdException w:name="index 7" w:semiHidden="1" w:unhideWhenUsed="1"/>
-    <w:lsdException w:name="index 8" w:semiHidden="1" w:unhideWhenUsed="1"/>
-    <w:lsdException w:name="index 9" w:semiHidden="1" w:unhideWhenUsed="1"/>
-    <w:lsdException w:name="toc 1" w:semiHidden="1" w:uiPriority="39" w:unhideWhenUsed="1"/>
-    <w:lsdException w:name="toc 2" w:semiHidden="1" w:uiPriority="39" w:unhideWhenUsed="1"/>
-    <w:lsdException w:name="toc 3" w:semiHidden="1" w:uiPriority="39" w:unhideWhenUsed="1"/>
-    <w:lsdException w:name="toc 4" w:semiHidden="1" w:uiPriority="39" w:unhideWhenUsed="1"/>
-    <w:lsdException w:name="toc 5" w:semiHidden="1" w:uiPriority="39" w:unhideWhenUsed="1"/>
-    <w:lsdException w:name="toc 6" w:semiHidden="1" w:uiPriority="39" w:unhideWhenUsed="1"/>
-    <w:lsdException w:name="toc 7" w:semiHidden="1" w:uiPriority="39" w:unhideWhenUsed="1"/>
-    <w:lsdException w:name="toc 8" w:semiHidden="1" w:uiPriority="39" w:unhideWhenUsed="1"/>
-    <w:lsdException w:name="toc 9" w:semiHidden="1" w:uiPriority="39" w:unhideWhenUsed="1"/>
-    <w:lsdException w:name="Normal Indent" w:semiHidden="1" w:unhideWhenUsed="1"/>
-    <w:lsdException w:name="footnote text" w:semiHidden="1" w:unhideWhenUsed="1"/>
-    <w:lsdException w:name="annotation text" w:semiHidden="1" w:unhideWhenUsed="1"/>
-    <w:lsdException w:name="header" w:semiHidden="1" w:unhideWhenUsed="1"/>
-    <w:lsdException w:name="footer" w:semiHidden="1" w:unhideWhenUsed="1"/>
-    <w:lsdException w:name="index heading" w:semiHidden="1" w:unhideWhenUsed="1"/>
-    <w:lsdException w:name="caption" w:semiHidden="1" w:uiPriority="35" w:unhideWhenUsed="1" w:qFormat="1"/>
-    <w:lsdException w:name="table of figures" w:semiHidden="1" w:unhideWhenUsed="1"/>
-    <w:lsdException w:name="envelope address" w:semiHidden="1" w:unhideWhenUsed="1"/>
-    <w:lsdException w:name="envelope return" w:semiHidden="1" w:unhideWhenUsed="1"/>
-    <w:lsdException w:name="footnote reference" w:semiHidden="1" w:unhideWhenUsed="1"/>
-    <w:lsdException w:name="annotation reference" w:semiHidden="1" w:unhideWhenUsed="1"/>
-    <w:lsdException w:name="line number" w:semiHidden="1" w:unhideWhenUsed="1"/>
-    <w:lsdException w:name="page number" w:semiHidden="1" w:unhideWhenUsed="1"/>
-    <w:lsdException w:name="endnote reference" w:semiHidden="1" w:unhideWhenUsed="1"/>
-    <w:lsdException w:name="endnote text" w:semiHidden="1" w:unhideWhenUsed="1"/>
-    <w:lsdException w:name="table of authorities" w:semiHidden="1" w:unhideWhenUsed="1"/>
-    <w:lsdException w:name="macro" w:semiHidden="1" w:unhideWhenUsed="1"/>
-    <w:lsdException w:name="toa heading" w:semiHidden="1" w:unhideWhenUsed="1"/>
-    <w:lsdException w:name="List" w:semiHidden="1" w:unhideWhenUsed="1"/>
-    <w:lsdException w:name="List Bullet" w:semiHidden="1" w:unhideWhenUsed="1"/>
-    <w:lsdException w:name="List Number" w:semiHidden="1" w:unhideWhenUsed="1"/>
-    <w:lsdException w:name="List 2" w:semiHidden="1" w:unhideWhenUsed="1"/>
-    <w:lsdException w:name="List 3" w:semiHidden="1" w:unhideWhenUsed="1"/>
-    <w:lsdException w:name="List 4" w:semiHidden="1" w:unhideWhenUsed="1"/>
-    <w:lsdException w:name="List 5" w:semiHidden="1" w:unhideWhenUsed="1"/>
-    <w:lsdException w:name="List Bullet 2" w:semiHidden="1" w:unhideWhenUsed="1"/>
-    <w:lsdException w:name="List Bullet 3" w:semiHidden="1" w:unhideWhenUsed="1"/>
-    <w:lsdException w:name="List Bullet 4" w:semiHidden="1" w:unhideWhenUsed="1"/>
-    <w:lsdException w:name="List Bullet 5" w:semiHidden="1" w:unhideWhenUsed="1"/>
-    <w:lsdException w:name="List Number 2" w:semiHidden="1" w:unhideWhenUsed="1"/>
-    <w:lsdException w:name="List Number 3" w:semiHidden="1" w:unhideWhenUsed="1"/>
-    <w:lsdException w:name="List Number 4" w:semiHidden="1" w:unhideWhenUsed="1"/>
-    <w:lsdException w:name="List Number 5" w:semiHidden="1" w:unhideWhenUsed="1"/>
-    <w:lsdException w:name="Title" w:uiPriority="10" w:qFormat="1"/>
-    <w:lsdException w:name="Closing" w:semiHidden="1" w:unhideWhenUsed="1"/>
-    <w:lsdException w:name="Signature" w:semiHidden="1" w:unhideWhenUsed="1"/>
-    <w:lsdException w:name="Default Paragraph Font" w:semiHidden="1" w:uiPriority="1" w:unhideWhenUsed="1"/>
-    <w:lsdException w:name="Body Text" w:semiHidden="1" w:unhideWhenUsed="1"/>
-    <w:lsdException w:name="Body Text Indent" w:semiHidden="1" w:unhideWhenUsed="1"/>
-    <w:lsdException w:name="List Continue" w:semiHidden="1" w:unhideWhenUsed="1"/>
-    <w:lsdException w:name="List Continue 2" w:semiHidden="1" w:unhideWhenUsed="1"/>
-    <w:lsdException w:name="List Continue 3" w:semiHidden="1" w:unhideWhenUsed="1"/>
-    <w:lsdException w:name="List Continue 4" w:semiHidden="1" w:unhideWhenUsed="1"/>
-    <w:lsdException w:name="List Continue 5" w:semiHidden="1" w:unhideWhenUsed="1"/>
-    <w:lsdException w:name="Message Header" w:semiHidden="1" w:unhideWhenUsed="1"/>
-    <w:lsdException w:name="Subtitle" w:uiPriority="11" w:qFormat="1"/>
-    <w:lsdException w:name="Salutation" w:semiHidden="1" w:unhideWhenUsed="1"/>
-    <w:lsdException w:name="Date" w:semiHidden="1" w:unhideWhenUsed="1"/>
-    <w:lsdException w:name="Body Text First Indent" w:semiHidden="1" w:unhideWhenUsed="1"/>
-    <w:lsdException w:name="Body Text First Indent 2" w:semiHidden="1" w:unhideWhenUsed="1"/>
-    <w:lsdException w:name="Note Heading" w:semiHidden="1" w:unhideWhenUsed="1"/>
-    <w:lsdException w:name="Body Text 2" w:semiHidden="1" w:unhideWhenUsed="1"/>
-    <w:lsdException w:name="Body Text 3" w:semiHidden="1" w:unhideWhenUsed="1"/>
-    <w:lsdException w:name="Body Text Indent 2" w:semiHidden="1" w:unhideWhenUsed="1"/>
-    <w:lsdException w:name="Body Text Indent 3" w:semiHidden="1" w:unhideWhenUsed="1"/>
-    <w:lsdException w:name="Block Text" w:semiHidden="1" w:unhideWhenUsed="1"/>
-    <w:lsdException w:name="Hyperlink" w:semiHidden="1" w:unhideWhenUsed="1"/>
-    <w:lsdException w:name="FollowedHyperlink" w:semiHidden="1" w:unhideWhenUsed="1"/>
-    <w:lsdException w:name="Strong" w:uiPriority="22" w:qFormat="1"/>
-    <w:lsdException w:name="Emphasis" w:uiPriority="20" w:qFormat="1"/>
-    <w:lsdException w:name="Document Map" w:semiHidden="1" w:unhideWhenUsed="1"/>
-    <w:lsdException w:name="Plain Text" w:semiHidden="1" w:unhideWhenUsed="1"/>
-    <w:lsdException w:name="E-mail Signature" w:semiHidden="1" w:unhideWhenUsed="1"/>
-    <w:lsdException w:name="HTML Top of Form" w:semiHidden="1" w:unhideWhenUsed="1"/>
-    <w:lsdException w:name="HTML Bottom of Form" w:semiHidden="1" w:unhideWhenUsed="1"/>
-    <w:lsdException w:name="Normal (Web)" w:semiHidden="1" w:unhideWhenUsed="1"/>
-    <w:lsdException w:name="HTML Acronym" w:semiHidden="1" w:unhideWhenUsed="1"/>
-    <w:lsdException w:name="HTML Address" w:semiHidden="1" w:unhideWhenUsed="1"/>
-    <w:lsdException w:name="HTML Cite" w:semiHidden="1" w:unhideWhenUsed="1"/>
-    <w:lsdException w:name="HTML Code" w:semiHidden="1" w:unhideWhenUsed="1"/>
-    <w:lsdException w:name="HTML Definition" w:semiHidden="1" w:unhideWhenUsed="1"/>
-    <w:lsdException w:name="HTML Keyboard" w:semiHidden="1" w:unhideWhenUsed="1"/>
-    <w:lsdException w:name="HTML Preformatted" w:semiHidden="1" w:unhideWhenUsed="1"/>
-    <w:lsdException w:name="HTML Sample" w:semiHidden="1" w:unhideWhenUsed="1"/>
-    <w:lsdException w:name="HTML Typewriter" w:semiHidden="1" w:unhideWhenUsed="1"/>
-    <w:lsdException w:name="HTML Variable" w:semiHidden="1" w:unhideWhenUsed="1"/>
-    <w:lsdException w:name="Normal Table" w:semiHidden="1" w:unhideWhenUsed="1"/>
-    <w:lsdException w:name="annotation subject" w:semiHidden="1" w:unhideWhenUsed="1"/>
-    <w:lsdException w:name="No List" w:semiHidden="1" w:unhideWhenUsed="1"/>
-    <w:lsdException w:name="Outline List 1" w:semiHidden="1" w:unhideWhenUsed="1"/>
-    <w:lsdException w:name="Outline List 2" w:semiHidden="1" w:unhideWhenUsed="1"/>
-    <w:lsdException w:name="Outline List 3" w:semiHidden="1" w:unhideWhenUsed="1"/>
-    <w:lsdException w:name="Table Simple 1" w:semiHidden="1" w:unhideWhenUsed="1"/>
-    <w:lsdException w:name="Table Simple 2" w:semiHidden="1" w:unhideWhenUsed="1"/>
-    <w:lsdException w:name="Table Simple 3" w:semiHidden="1" w:unhideWhenUsed="1"/>
-    <w:lsdException w:name="Table Classic 1" w:semiHidden="1" w:unhideWhenUsed="1"/>
-    <w:lsdException w:name="Table Classic 2" w:semiHidden="1" w:unhideWhenUsed="1"/>
-    <w:lsdException w:name="Table Classic 3" w:semiHidden="1" w:unhideWhenUsed="1"/>
-    <w:lsdException w:name="Table Classic 4" w:semiHidden="1" w:unhideWhenUsed="1"/>
-    <w:lsdException w:name="Table Colorful 1" w:semiHidden="1" w:unhideWhenUsed="1"/>
-    <w:lsdException w:name="Table Colorful 2" w:semiHidden="1" w:unhideWhenUsed="1"/>
-    <w:lsdException w:name="Table Colorful 3" w:semiHidden="1" w:unhideWhenUsed="1"/>
-    <w:lsdException w:name="Table Columns 1" w:semiHidden="1" w:unhideWhenUsed="1"/>
-    <w:lsdException w:name="Table Columns 2" w:semiHidden="1" w:unhideWhenUsed="1"/>
-    <w:lsdException w:name="Table Columns 3" w:semiHidden="1" w:unhideWhenUsed="1"/>
-    <w:lsdException w:name="Table Columns 4" w:semiHidden="1" w:unhideWhenUsed="1"/>
-    <w:lsdException w:name="Table Columns 5" w:semiHidden="1" w:unhideWhenUsed="1"/>
-    <w:lsdException w:name="Table Grid 1" w:semiHidden="1" w:unhideWhenUsed="1"/>
-    <w:lsdException w:name="Table Grid 2" w:semiHidden="1" w:unhideWhenUsed="1"/>
-    <w:lsdException w:name="Table Grid 3" w:semiHidden="1" w:unhideWhenUsed="1"/>
-    <w:lsdException w:name="Table Grid 4" w:semiHidden="1" w:unhideWhenUsed="1"/>
-    <w:lsdException w:name="Table Grid 5" w:semiHidden="1" w:unhideWhenUsed="1"/>
-    <w:lsdException w:name="Table Grid 6" w:semiHidden="1" w:unhideWhenUsed="1"/>
-    <w:lsdException w:name="Table Grid 7" w:semiHidden="1" w:unhideWhenUsed="1"/>
-    <w:lsdException w:name="Table Grid 8" w:semiHidden="1" w:unhideWhenUsed="1"/>
-    <w:lsdException w:name="Table List 1" w:semiHidden="1" w:unhideWhenUsed="1"/>
-    <w:lsdException w:name="Table List 2" w:semiHidden="1" w:unhideWhenUsed="1"/>
-    <w:lsdException w:name="Table List 3" w:semiHidden="1" w:unhideWhenUsed="1"/>
-    <w:lsdException w:name="Table List 4" w:semiHidden="1" w:unhideWhenUsed="1"/>
-    <w:lsdException w:name="Table List 5" w:semiHidden="1" w:unhideWhenUsed="1"/>
-    <w:lsdException w:name="Table List 6" w:semiHidden="1" w:unhideWhenUsed="1"/>
-    <w:lsdException w:name="Table List 7" w:semiHidden="1" w:unhideWhenUsed="1"/>
-    <w:lsdException w:name="Table List 8" w:semiHidden="1" w:unhideWhenUsed="1"/>
-    <w:lsdException w:name="Table 3D effects 1" w:semiHidden="1" w:unhideWhenUsed="1"/>
-    <w:lsdException w:name="Table 3D effects 2" w:semiHidden="1" w:unhideWhenUsed="1"/>
-    <w:lsdException w:name="Table 3D effects 3" w:semiHidden="1" w:unhideWhenUsed="1"/>
-    <w:lsdException w:name="Table Contemporary" w:semiHidden="1" w:unhideWhenUsed="1"/>
-    <w:lsdException w:name="Table Elegant" w:semiHidden="1" w:unhideWhenUsed="1"/>
-    <w:lsdException w:name="Table Professional" w:semiHidden="1" w:unhideWhenUsed="1"/>
-    <w:lsdException w:name="Table Subtle 1" w:semiHidden="1" w:unhideWhenUsed="1"/>
-    <w:lsdException w:name="Table Subtle 2" w:semiHidden="1" w:unhideWhenUsed="1"/>
-    <w:lsdException w:name="Table Web 1" w:semiHidden="1" w:unhideWhenUsed="1"/>
-    <w:lsdException w:name="Table Web 2" w:semiHidden="1" w:unhideWhenUsed="1"/>
-    <w:lsdException w:name="Table Web 3" w:semiHidden="1" w:unhideWhenUsed="1"/>
-    <w:lsdException w:name="Balloon Text" w:semiHidden="1" w:unhideWhenUsed="1"/>
-    <w:lsdException w:name="Table Grid" w:uiPriority="39"/>
-    <w:lsdException w:name="Table Theme" w:semiHidden="1" w:unhideWhenUsed="1"/>
-    <w:lsdException w:name="Placeholder Text" w:semiHidden="1"/>
-    <w:lsdException w:name="No Spacing" w:uiPriority="1" w:qFormat="1"/>
-    <w:lsdException w:name="Light Shading" w:uiPriority="60"/>
-    <w:lsdException w:name="Light List" w:uiPriority="61"/>
-    <w:lsdException w:name="Light Grid" w:uiPriority="62"/>
-    <w:lsdException w:name="Medium Shading 1" w:uiPriority="63"/>
-    <w:lsdException w:name="Medium Shading 2" w:uiPriority="64"/>
-    <w:lsdException w:name="Medium List 1" w:uiPriority="65"/>
-    <w:lsdException w:name="Medium List 2" w:uiPriority="66"/>
-    <w:lsdException w:name="Medium Grid 1" w:uiPriority="67"/>
-    <w:lsdException w:name="Medium Grid 2" w:uiPriority="68"/>
-    <w:lsdException w:name="Medium Grid 3" w:uiPriority="69"/>
-    <w:lsdException w:name="Dark List" w:uiPriority="70"/>
-    <w:lsdException w:name="Colorful Shading" w:uiPriority="71"/>
-    <w:lsdException w:name="Colorful List" w:uiPriority="72"/>
-    <w:lsdException w:name="Colorful Grid" w:uiPriority="73"/>
-    <w:lsdException w:name="Light Shading Accent 1" w:uiPriority="60"/>
-    <w:lsdException w:name="Light List Accent 1" w:uiPriority="61"/>
-    <w:lsdException w:name="Light Grid Accent 1" w:uiPriority="62"/>
-    <w:lsdException w:name="Medium Shading 1 Accent 1" w:uiPriority="63"/>
-    <w:lsdException w:name="Medium Shading 2 Accent 1" w:uiPriority="64"/>
-    <w:lsdException w:name="Medium List 1 Accent 1" w:uiPriority="65"/>
-    <w:lsdException w:name="Revision" w:semiHidden="1"/>
-    <w:lsdException w:name="List Paragraph" w:uiPriority="34" w:qFormat="1"/>
-    <w:lsdException w:name="Quote" w:uiPriority="29" w:qFormat="1"/>
-    <w:lsdException w:name="Intense Quote" w:uiPriority="30" w:qFormat="1"/>
-    <w:lsdException w:name="Medium List 2 Accent 1" w:uiPriority="66"/>
-    <w:lsdException w:name="Medium Grid 1 Accent 1" w:uiPriority="67"/>
-    <w:lsdException w:name="Medium Grid 2 Accent 1" w:uiPriority="68"/>
-    <w:lsdException w:name="Medium Grid 3 Accent 1" w:uiPriority="69"/>
-    <w:lsdException w:name="Dark List Accent 1" w:uiPriority="70"/>
-    <w:lsdException w:name="Colorful Shading Accent 1" w:uiPriority="71"/>
-    <w:lsdException w:name="Colorful List Accent 1" w:uiPriority="72"/>
-    <w:lsdException w:name="Colorful Grid Accent 1" w:uiPriority="73"/>
-    <w:lsdException w:name="Light Shading Accent 2" w:uiPriority="60"/>
-    <w:lsdException w:name="Light List Accent 2" w:uiPriority="61"/>
-    <w:lsdException w:name="Light Grid Accent 2" w:uiPriority="62"/>
-    <w:lsdException w:name="Medium Shading 1 Accent 2" w:uiPriority="63"/>
-    <w:lsdException w:name="Medium Shading 2 Accent 2" w:uiPriority="64"/>
-    <w:lsdException w:name="Medium List 1 Accent 2" w:uiPriority="65"/>
-    <w:lsdException w:name="Medium List 2 Accent 2" w:uiPriority="66"/>
-    <w:lsdException w:name="Medium Grid 1 Accent 2" w:uiPriority="67"/>
-    <w:lsdException w:name="Medium Grid 2 Accent 2" w:uiPriority="68"/>
-    <w:lsdException w:name="Medium Grid 3 Accent 2" w:uiPriority="69"/>
-    <w:lsdException w:name="Dark List Accent 2" w:uiPriority="70"/>
-    <w:lsdException w:name="Colorful Shading Accent 2" w:uiPriority="71"/>
-    <w:lsdException w:name="Colorful List Accent 2" w:uiPriority="72"/>
-    <w:lsdException w:name="Colorful Grid Accent 2" w:uiPriority="73"/>
-    <w:lsdException w:name="Light Shading Accent 3" w:uiPriority="60"/>
-    <w:lsdException w:name="Light List Accent 3" w:uiPriority="61"/>
-    <w:lsdException w:name="Light Grid Accent 3" w:uiPriority="62"/>
-    <w:lsdException w:name="Medium Shading 1 Accent 3" w:uiPriority="63"/>
-    <w:lsdException w:name="Medium Shading 2 Accent 3" w:uiPriority="64"/>
-    <w:lsdException w:name="Medium List 1 Accent 3" w:uiPriority="65"/>
-    <w:lsdException w:name="Medium List 2 Accent 3" w:uiPriority="66"/>
-    <w:lsdException w:name="Medium Grid 1 Accent 3" w:uiPriority="67"/>
-    <w:lsdException w:name="Medium Grid 2 Accent 3" w:uiPriority="68"/>
-    <w:lsdException w:name="Medium Grid 3 Accent 3" w:uiPriority="69"/>
-    <w:lsdException w:name="Dark List Accent 3" w:uiPriority="70"/>
-    <w:lsdException w:name="Colorful Shading Accent 3" w:uiPriority="71"/>
-    <w:lsdException w:name="Colorful List Accent 3" w:uiPriority="72"/>
-    <w:lsdException w:name="Colorful Grid Accent 3" w:uiPriority="73"/>
-    <w:lsdException w:name="Light Shading Accent 4" w:uiPriority="60"/>
-    <w:lsdException w:name="Light List Accent 4" w:uiPriority="61"/>
-    <w:lsdException w:name="Light Grid Accent 4" w:uiPriority="62"/>
-    <w:lsdException w:name="Medium Shading 1 Accent 4" w:uiPriority="63"/>
-    <w:lsdException w:name="Medium Shading 2 Accent 4" w:uiPriority="64"/>
-    <w:lsdException w:name="Medium List 1 Accent 4" w:uiPriority="65"/>
-    <w:lsdException w:name="Medium List 2 Accent 4" w:uiPriority="66"/>
-    <w:lsdException w:name="Medium Grid 1 Accent 4" w:uiPriority="67"/>
-    <w:lsdException w:name="Medium Grid 2 Accent 4" w:uiPriority="68"/>
-    <w:lsdException w:name="Medium Grid 3 Accent 4" w:uiPriority="69"/>
-    <w:lsdException w:name="Dark List Accent 4" w:uiPriority="70"/>
-    <w:lsdException w:name="Colorful Shading Accent 4" w:uiPriority="71"/>
-    <w:lsdException w:name="Colorful List Accent 4" w:uiPriority="72"/>
-    <w:lsdException w:name="Colorful Grid Accent 4" w:uiPriority="73"/>
-    <w:lsdException w:name="Light Shading Accent 5" w:uiPriority="60"/>
-    <w:lsdException w:name="Light List Accent 5" w:uiPriority="61"/>
-    <w:lsdException w:name="Light Grid Accent 5" w:uiPriority="62"/>
-    <w:lsdException w:name="Medium Shading 1 Accent 5" w:uiPriority="63"/>
-    <w:lsdException w:name="Medium Shading 2 Accent 5" w:uiPriority="64"/>
-    <w:lsdException w:name="Medium List 1 Accent 5" w:uiPriority="65"/>
-    <w:lsdException w:name="Medium List 2 Accent 5" w:uiPriority="66"/>
-    <w:lsdException w:name="Medium Grid 1 Accent 5" w:uiPriority="67"/>
-    <w:lsdException w:name="Medium Grid 2 Accent 5" w:uiPriority="68"/>
-    <w:lsdException w:name="Medium Grid 3 Accent 5" w:uiPriority="69"/>
-    <w:lsdException w:name="Dark List Accent 5" w:uiPriority="70"/>
-    <w:lsdException w:name="Colorful Shading Accent 5" w:uiPriority="71"/>
-    <w:lsdException w:name="Colorful List Accent 5" w:uiPriority="72"/>
-    <w:lsdException w:name="Colorful Grid Accent 5" w:uiPriority="73"/>
-    <w:lsdException w:name="Light Shading Accent 6" w:uiPriority="60"/>
-    <w:lsdException w:name="Light List Accent 6" w:uiPriority="61"/>
-    <w:lsdException w:name="Light Grid Accent 6" w:uiPriority="62"/>
-    <w:lsdException w:name="Medium Shading 1 Accent 6" w:uiPriority="63"/>
-    <w:lsdException w:name="Medium Shading 2 Accent 6" w:uiPriority="64"/>
-    <w:lsdException w:name="Medium List 1 Accent 6" w:uiPriority="65"/>
-    <w:lsdException w:name="Medium List 2 Accent 6" w:uiPriority="66"/>
-    <w:lsdException w:name="Medium Grid 1 Accent 6" w:uiPriority="67"/>
-    <w:lsdException w:name="Medium Grid 2 Accent 6" w:uiPriority="68"/>
-    <w:lsdException w:name="Medium Grid 3 Accent 6" w:uiPriority="69"/>
-    <w:lsdException w:name="Dark List Accent 6" w:uiPriority="70"/>
-    <w:lsdException w:name="Colorful Shading Accent 6" w:uiPriority="71"/>
-    <w:lsdException w:name="Colorful List Accent 6" w:uiPriority="72"/>
-    <w:lsdException w:name="Colorful Grid Accent 6" w:uiPriority="73"/>
-    <w:lsdException w:name="Subtle Emphasis" w:uiPriority="19" w:qFormat="1"/>
-    <w:lsdException w:name="Intense Emphasis" w:uiPriority="21" w:qFormat="1"/>
-    <w:lsdException w:name="Subtle Reference" w:uiPriority="31" w:qFormat="1"/>
-    <w:lsdException w:name="Intense Reference" w:uiPriority="32" w:qFormat="1"/>
-    <w:lsdException w:name="Book Title" w:uiPriority="33" w:qFormat="1"/>
-    <w:lsdException w:name="Bibliography" w:semiHidden="1" w:uiPriority="37" w:unhideWhenUsed="1"/>
-    <w:lsdException w:name="TOC Heading" w:semiHidden="1" w:uiPriority="39" w:unhideWhenUsed="1" w:qFormat="1"/>
-    <w:lsdException w:name="Plain Table 1" w:uiPriority="41"/>
-    <w:lsdException w:name="Plain Table 2" w:uiPriority="42"/>
-    <w:lsdException w:name="Plain Table 3" w:uiPriority="43"/>
-    <w:lsdException w:name="Plain Table 4" w:uiPriority="44"/>
-    <w:lsdException w:name="Plain Table 5" w:uiPriority="45"/>
-    <w:lsdException w:name="Grid Table Light" w:uiPriority="40"/>
-    <w:lsdException w:name="Grid Table 1 Light" w:uiPriority="46"/>
-    <w:lsdException w:name="Grid Table 2" w:uiPriority="47"/>
-    <w:lsdException w:name="Grid Table 3" w:uiPriority="48"/>
-    <w:lsdException w:name="Grid Table 4" w:uiPriority="49"/>
-    <w:lsdException w:name="Grid Table 5 Dark" w:uiPriority="50"/>
-    <w:lsdException w:name="Grid Table 6 Colorful" w:uiPriority="51"/>
-    <w:lsdException w:name="Grid Table 7 Colorful" w:uiPriority="52"/>
-    <w:lsdException w:name="Grid Table 1 Light Accent 1" w:uiPriority="46"/>
-    <w:lsdException w:name="Grid Table 2 Accent 1" w:uiPriority="47"/>
-    <w:lsdException w:name="Grid Table 3 Accent 1" w:uiPriority="48"/>
-    <w:lsdException w:name="Grid Table 4 Accent 1" w:uiPriority="49"/>
-    <w:lsdException w:name="Grid Table 5 Dark Accent 1" w:uiPriority="50"/>
-    <w:lsdException w:name="Grid Table 6 Colorful Accent 1" w:uiPriority="51"/>
-    <w:lsdException w:name="Grid Table 7 Colorful Accent 1" w:uiPriority="52"/>
-    <w:lsdException w:name="Grid Table 1 Light Accent 2" w:uiPriority="46"/>
-    <w:lsdException w:name="Grid Table 2 Accent 2" w:uiPriority="47"/>
-    <w:lsdException w:name="Grid Table 3 Accent 2" w:uiPriority="48"/>
-    <w:lsdException w:name="Grid Table 4 Accent 2" w:uiPriority="49"/>
-    <w:lsdException w:name="Grid Table 5 Dark Accent 2" w:uiPriority="50"/>
-    <w:lsdException w:name="Grid Table 6 Colorful Accent 2" w:uiPriority="51"/>
-    <w:lsdException w:name="Grid Table 7 Colorful Accent 2" w:uiPriority="52"/>
-    <w:lsdException w:name="Grid Table 1 Light Accent 3" w:uiPriority="46"/>
-    <w:lsdException w:name="Grid Table 2 Accent 3" w:uiPriority="47"/>
-    <w:lsdException w:name="Grid Table 3 Accent 3" w:uiPriority="48"/>
-    <w:lsdException w:name="Grid Table 4 Accent 3" w:uiPriority="49"/>
-    <w:lsdException w:name="Grid Table 5 Dark Accent 3" w:uiPriority="50"/>
-    <w:lsdException w:name="Grid Table 6 Colorful Accent 3" w:uiPriority="51"/>
-    <w:lsdException w:name="Grid Table 7 Colorful Accent 3" w:uiPriority="52"/>
-    <w:lsdException w:name="Grid Table 1 Light Accent 4" w:uiPriority="46"/>
-    <w:lsdException w:name="Grid Table 2 Accent 4" w:uiPriority="47"/>
-    <w:lsdException w:name="Grid Table 3 Accent 4" w:uiPriority="48"/>
-    <w:lsdException w:name="Grid Table 4 Accent 4" w:uiPriority="49"/>
-    <w:lsdException w:name="Grid Table 5 Dark Accent 4" w:uiPriority="50"/>
-    <w:lsdException w:name="Grid Table 6 Colorful Accent 4" w:uiPriority="51"/>
-    <w:lsdException w:name="Grid Table 7 Colorful Accent 4" w:uiPriority="52"/>
-    <w:lsdException w:name="Grid Table 1 Light Accent 5" w:uiPriority="46"/>
-    <w:lsdException w:name="Grid Table 2 Accent 5" w:uiPriority="47"/>
-    <w:lsdException w:name="Grid Table 3 Accent 5" w:uiPriority="48"/>
-    <w:lsdException w:name="Grid Table 4 Accent 5" w:uiPriority="49"/>
-    <w:lsdException w:name="Grid Table 5 Dark Accent 5" w:uiPriority="50"/>
-    <w:lsdException w:name="Grid Table 6 Colorful Accent 5" w:uiPriority="51"/>
-    <w:lsdException w:name="Grid Table 7 Colorful Accent 5" w:uiPriority="52"/>
-    <w:lsdException w:name="Grid Table 1 Light Accent 6" w:uiPriority="46"/>
-    <w:lsdException w:name="Grid Table 2 Accent 6" w:uiPriority="47"/>
-    <w:lsdException w:name="Grid Table 3 Accent 6" w:uiPriority="48"/>
-    <w:lsdException w:name="Grid Table 4 Accent 6" w:uiPriority="49"/>
-    <w:lsdException w:name="Grid Table 5 Dark Accent 6" w:uiPriority="50"/>
-    <w:lsdException w:name="Grid Table 6 Colorful Accent 6" w:uiPriority="51"/>
-    <w:lsdException w:name="Grid Table 7 Colorful Accent 6" w:uiPriority="52"/>
-    <w:lsdException w:name="List Table 1 Light" w:uiPriority="46"/>
-    <w:lsdException w:name="List Table 2" w:uiPriority="47"/>
-    <w:lsdException w:name="List Table 3" w:uiPriority="48"/>
-    <w:lsdException w:name="List Table 4" w:uiPriority="49"/>
-    <w:lsdException w:name="List Table 5 Dark" w:uiPriority="50"/>
-    <w:lsdException w:name="List Table 6 Colorful" w:uiPriority="51"/>
-    <w:lsdException w:name="List Table 7 Colorful" w:uiPriority="52"/>
-    <w:lsdException w:name="List Table 1 Light Accent 1" w:uiPriority="46"/>
-    <w:lsdException w:name="List Table 2 Accent 1" w:uiPriority="47"/>
-    <w:lsdException w:name="List Table 3 Accent 1" w:uiPriority="48"/>
-    <w:lsdException w:name="List Table 4 Accent 1" w:uiPriority="49"/>
-    <w:lsdException w:name="List Table 5 Dark Accent 1" w:uiPriority="50"/>
-    <w:lsdException w:name="List Table 6 Colorful Accent 1" w:uiPriority="51"/>
-    <w:lsdException w:name="List Table 7 Colorful Accent 1" w:uiPriority="52"/>
-    <w:lsdException w:name="List Table 1 Light Accent 2" w:uiPriority="46"/>
-    <w:lsdException w:name="List Table 2 Accent 2" w:uiPriority="47"/>
-    <w:lsdException w:name="List Table 3 Accent 2" w:uiPriority="48"/>
-    <w:lsdException w:name="List Table 4 Accent 2" w:uiPriority="49"/>
-    <w:lsdException w:name="List Table 5 Dark Accent 2" w:uiPriority="50"/>
-    <w:lsdException w:name="List Table 6 Colorful Accent 2" w:uiPriority="51"/>
-    <w:lsdException w:name="List Table 7 Colorful Accent 2" w:uiPriority="52"/>
-    <w:lsdException w:name="List Table 1 Light Accent 3" w:uiPriority="46"/>
-    <w:lsdException w:name="List Table 2 Accent 3" w:uiPriority="47"/>
-    <w:lsdException w:name="List Table 3 Accent 3" w:uiPriority="48"/>
-    <w:lsdException w:name="List Table 4 Accent 3" w:uiPriority="49"/>
-    <w:lsdException w:name="List Table 5 Dark Accent 3" w:uiPriority="50"/>
-    <w:lsdException w:name="List Table 6 Colorful Accent 3" w:uiPriority="51"/>
-    <w:lsdException w:name="List Table 7 Colorful Accent 3" w:uiPriority="52"/>
-    <w:lsdException w:name="List Table 1 Light Accent 4" w:uiPriority="46"/>
-    <w:lsdException w:name="List Table 2 Accent 4" w:uiPriority="47"/>
-    <w:lsdException w:name="List Table 3 Accent 4" w:uiPriority="48"/>
-    <w:lsdException w:name="List Table 4 Accent 4" w:uiPriority="49"/>
-    <w:lsdException w:name="List Table 5 Dark Accent 4" w:uiPriority="50"/>
-    <w:lsdException w:name="List Table 6 Colorful Accent 4" w:uiPriority="51"/>
-    <w:lsdException w:name="List Table 7 Colorful Accent 4" w:uiPriority="52"/>
-    <w:lsdException w:name="List Table 1 Light Accent 5" w:uiPriority="46"/>
-    <w:lsdException w:name="List Table 2 Accent 5" w:uiPriority="47"/>
-    <w:lsdException w:name="List Table 3 Accent 5" w:uiPriority="48"/>
-    <w:lsdException w:name="List Table 4 Accent 5" w:uiPriority="49"/>
-    <w:lsdException w:name="List Table 5 Dark Accent 5" w:uiPriority="50"/>
-    <w:lsdException w:name="List Table 6 Colorful Accent 5" w:uiPriority="51"/>
-    <w:lsdException w:name="List Table 7 Colorful Accent 5" w:uiPriority="52"/>
-    <w:lsdException w:name="List Table 1 Light Accent 6" w:uiPriority="46"/>
-    <w:lsdException w:name="List Table 2 Accent 6" w:uiPriority="47"/>
-    <w:lsdException w:name="List Table 3 Accent 6" w:uiPriority="48"/>
-    <w:lsdException w:name="List Table 4 Accent 6" w:uiPriority="49"/>
-    <w:lsdException w:name="List Table 5 Dark Accent 6" w:uiPriority="50"/>
-    <w:lsdException w:name="List Table 6 Colorful Accent 6" w:uiPriority="51"/>
-    <w:lsdException w:name="List Table 7 Colorful Accent 6" w:uiPriority="52"/>
+  <w:latentStyles w:defLockedState="0" w:defUIPriority="99" w:defSemiHidden="1" w:defUnhideWhenUsed="1" w:defQFormat="0" w:count="267">
+    <w:lsdException w:name="Normal" w:semiHidden="0" w:uiPriority="0" w:unhideWhenUsed="0" w:qFormat="1"/>
+    <w:lsdException w:name="heading 1" w:semiHidden="0" w:uiPriority="9" w:unhideWhenUsed="0" w:qFormat="1"/>
+    <w:lsdException w:name="heading 2" w:uiPriority="9" w:qFormat="1"/>
+    <w:lsdException w:name="heading 3" w:uiPriority="9" w:qFormat="1"/>
+    <w:lsdException w:name="heading 4" w:uiPriority="9" w:qFormat="1"/>
+    <w:lsdException w:name="heading 5" w:uiPriority="9" w:qFormat="1"/>
+    <w:lsdException w:name="heading 6" w:uiPriority="9" w:qFormat="1"/>
+    <w:lsdException w:name="heading 7" w:uiPriority="9" w:qFormat="1"/>
+    <w:lsdException w:name="heading 8" w:uiPriority="9" w:qFormat="1"/>
+    <w:lsdException w:name="heading 9" w:uiPriority="9" w:qFormat="1"/>
+    <w:lsdException w:name="toc 1" w:uiPriority="39"/>
+    <w:lsdException w:name="toc 2" w:uiPriority="39"/>
+    <w:lsdException w:name="toc 3" w:uiPriority="39"/>
+    <w:lsdException w:name="toc 4" w:uiPriority="39"/>
+    <w:lsdException w:name="toc 5" w:uiPriority="39"/>
+    <w:lsdException w:name="toc 6" w:uiPriority="39"/>
+    <w:lsdException w:name="toc 7" w:uiPriority="39"/>
+    <w:lsdException w:name="toc 8" w:uiPriority="39"/>
+    <w:lsdException w:name="toc 9" w:uiPriority="39"/>
+    <w:lsdException w:name="caption" w:uiPriority="35" w:qFormat="1"/>
+    <w:lsdException w:name="Title" w:semiHidden="0" w:uiPriority="10" w:unhideWhenUsed="0" w:qFormat="1"/>
+    <w:lsdException w:name="Default Paragraph Font" w:uiPriority="1"/>
+    <w:lsdException w:name="Subtitle" w:semiHidden="0" w:uiPriority="11" w:unhideWhenUsed="0" w:qFormat="1"/>
+    <w:lsdException w:name="Strong" w:semiHidden="0" w:uiPriority="22" w:unhideWhenUsed="0" w:qFormat="1"/>
+    <w:lsdException w:name="Emphasis" w:semiHidden="0" w:uiPriority="20" w:unhideWhenUsed="0" w:qFormat="1"/>
+    <w:lsdException w:name="Table Grid" w:semiHidden="0" w:uiPriority="39" w:unhideWhenUsed="0"/>
+    <w:lsdException w:name="Placeholder Text" w:unhideWhenUsed="0"/>
+    <w:lsdException w:name="No Spacing" w:semiHidden="0" w:uiPriority="1" w:unhideWhenUsed="0" w:qFormat="1"/>
+    <w:lsdException w:name="Light Shading" w:semiHidden="0" w:uiPriority="60" w:unhideWhenUsed="0"/>
+    <w:lsdException w:name="Light List" w:semiHidden="0" w:uiPriority="61" w:unhideWhenUsed="0"/>
+    <w:lsdException w:name="Light Grid" w:semiHidden="0" w:uiPriority="62" w:unhideWhenUsed="0"/>
+    <w:lsdException w:name="Medium Shading 1" w:semiHidden="0" w:uiPriority="63" w:unhideWhenUsed="0"/>
+    <w:lsdException w:name="Medium Shading 2" w:semiHidden="0" w:uiPriority="64" w:unhideWhenUsed="0"/>
+    <w:lsdException w:name="Medium List 1" w:semiHidden="0" w:uiPriority="65" w:unhideWhenUsed="0"/>
+    <w:lsdException w:name="Medium List 2" w:semiHidden="0" w:uiPriority="66" w:unhideWhenUsed="0"/>
+    <w:lsdException w:name="Medium Grid 1" w:semiHidden="0" w:uiPriority="67" w:unhideWhenUsed="0"/>
+    <w:lsdException w:name="Medium Grid 2" w:semiHidden="0" w:uiPriority="68" w:unhideWhenUsed="0"/>
+    <w:lsdException w:name="Medium Grid 3" w:semiHidden="0" w:uiPriority="69" w:unhideWhenUsed="0"/>
+    <w:lsdException w:name="Dark List" w:semiHidden="0" w:uiPriority="70" w:unhideWhenUsed="0"/>
+    <w:lsdException w:name="Colorful Shading" w:semiHidden="0" w:uiPriority="71" w:unhideWhenUsed="0"/>
+    <w:lsdException w:name="Colorful List" w:semiHidden="0" w:uiPriority="72" w:unhideWhenUsed="0"/>
+    <w:lsdException w:name="Colorful Grid" w:semiHidden="0" w:uiPriority="73" w:unhideWhenUsed="0"/>
+    <w:lsdException w:name="Light Shading Accent 1" w:semiHidden="0" w:uiPriority="60" w:unhideWhenUsed="0"/>
+    <w:lsdException w:name="Light List Accent 1" w:semiHidden="0" w:uiPriority="61" w:unhideWhenUsed="0"/>
+    <w:lsdException w:name="Light Grid Accent 1" w:semiHidden="0" w:uiPriority="62" w:unhideWhenUsed="0"/>
+    <w:lsdException w:name="Medium Shading 1 Accent 1" w:semiHidden="0" w:uiPriority="63" w:unhideWhenUsed="0"/>
+    <w:lsdException w:name="Medium Shading 2 Accent 1" w:semiHidden="0" w:uiPriority="64" w:unhideWhenUsed="0"/>
+    <w:lsdException w:name="Medium List 1 Accent 1" w:semiHidden="0" w:uiPriority="65" w:unhideWhenUsed="0"/>
+    <w:lsdException w:name="Revision" w:unhideWhenUsed="0"/>
+    <w:lsdException w:name="List Paragraph" w:semiHidden="0" w:uiPriority="34" w:unhideWhenUsed="0" w:qFormat="1"/>
+    <w:lsdException w:name="Quote" w:semiHidden="0" w:uiPriority="29" w:unhideWhenUsed="0" w:qFormat="1"/>
+    <w:lsdException w:name="Intense Quote" w:semiHidden="0" w:uiPriority="30" w:unhideWhenUsed="0" w:qFormat="1"/>
+    <w:lsdException w:name="Medium List 2 Accent 1" w:semiHidden="0" w:uiPriority="66" w:unhideWhenUsed="0"/>
+    <w:lsdException w:name="Medium Grid 1 Accent 1" w:semiHidden="0" w:uiPriority="67" w:unhideWhenUsed="0"/>
+    <w:lsdException w:name="Medium Grid 2 Accent 1" w:semiHidden="0" w:uiPriority="68" w:unhideWhenUsed="0"/>
+    <w:lsdException w:name="Medium Grid 3 Accent 1" w:semiHidden="0" w:uiPriority="69" w:unhideWhenUsed="0"/>
+    <w:lsdException w:name="Dark List Accent 1" w:semiHidden="0" w:uiPriority="70" w:unhideWhenUsed="0"/>
+    <w:lsdException w:name="Colorful Shading Accent 1" w:semiHidden="0" w:uiPriority="71" w:unhideWhenUsed="0"/>
+    <w:lsdException w:name="Colorful List Accent 1" w:semiHidden="0" w:uiPriority="72" w:unhideWhenUsed="0"/>
+    <w:lsdException w:name="Colorful Grid Accent 1" w:semiHidden="0" w:uiPriority="73" w:unhideWhenUsed="0"/>
+    <w:lsdException w:name="Light Shading Accent 2" w:semiHidden="0" w:uiPriority="60" w:unhideWhenUsed="0"/>
+    <w:lsdException w:name="Light List Accent 2" w:semiHidden="0" w:uiPriority="61" w:unhideWhenUsed="0"/>
+    <w:lsdException w:name="Light Grid Accent 2" w:semiHidden="0" w:uiPriority="62" w:unhideWhenUsed="0"/>
+    <w:lsdException w:name="Medium Shading 1 Accent 2" w:semiHidden="0" w:uiPriority="63" w:unhideWhenUsed="0"/>
+    <w:lsdException w:name="Medium Shading 2 Accent 2" w:semiHidden="0" w:uiPriority="64" w:unhideWhenUsed="0"/>
+    <w:lsdException w:name="Medium List 1 Accent 2" w:semiHidden="0" w:uiPriority="65" w:unhideWhenUsed="0"/>
+    <w:lsdException w:name="Medium List 2 Accent 2" w:semiHidden="0" w:uiPriority="66" w:unhideWhenUsed="0"/>
+    <w:lsdException w:name="Medium Grid 1 Accent 2" w:semiHidden="0" w:uiPriority="67" w:unhideWhenUsed="0"/>
+    <w:lsdException w:name="Medium Grid 2 Accent 2" w:semiHidden="0" w:uiPriority="68" w:unhideWhenUsed="0"/>
+    <w:lsdException w:name="Medium Grid 3 Accent 2" w:semiHidden="0" w:uiPriority="69" w:unhideWhenUsed="0"/>
+    <w:lsdException w:name="Dark List Accent 2" w:semiHidden="0" w:uiPriority="70" w:unhideWhenUsed="0"/>
+    <w:lsdException w:name="Colorful Shading Accent 2" w:semiHidden="0" w:uiPriority="71" w:unhideWhenUsed="0"/>
+    <w:lsdException w:name="Colorful List Accent 2" w:semiHidden="0" w:uiPriority="72" w:unhideWhenUsed="0"/>
+    <w:lsdException w:name="Colorful Grid Accent 2" w:semiHidden="0" w:uiPriority="73" w:unhideWhenUsed="0"/>
+    <w:lsdException w:name="Light Shading Accent 3" w:semiHidden="0" w:uiPriority="60" w:unhideWhenUsed="0"/>
+    <w:lsdException w:name="Light List Accent 3" w:semiHidden="0" w:uiPriority="61" w:unhideWhenUsed="0"/>
+    <w:lsdException w:name="Light Grid Accent 3" w:semiHidden="0" w:uiPriority="62" w:unhideWhenUsed="0"/>
+    <w:lsdException w:name="Medium Shading 1 Accent 3" w:semiHidden="0" w:uiPriority="63" w:unhideWhenUsed="0"/>
+    <w:lsdException w:name="Medium Shading 2 Accent 3" w:semiHidden="0" w:uiPriority="64" w:unhideWhenUsed="0"/>
+    <w:lsdException w:name="Medium List 1 Accent 3" w:semiHidden="0" w:uiPriority="65" w:unhideWhenUsed="0"/>
+    <w:lsdException w:name="Medium List 2 Accent 3" w:semiHidden="0" w:uiPriority="66" w:unhideWhenUsed="0"/>
+    <w:lsdException w:name="Medium Grid 1 Accent 3" w:semiHidden="0" w:uiPriority="67" w:unhideWhenUsed="0"/>
+    <w:lsdException w:name="Medium Grid 2 Accent 3" w:semiHidden="0" w:uiPriority="68" w:unhideWhenUsed="0"/>
+    <w:lsdException w:name="Medium Grid 3 Accent 3" w:semiHidden="0" w:uiPriority="69" w:unhideWhenUsed="0"/>
+    <w:lsdException w:name="Dark List Accent 3" w:semiHidden="0" w:uiPriority="70" w:unhideWhenUsed="0"/>
+    <w:lsdException w:name="Colorful Shading Accent 3" w:semiHidden="0" w:uiPriority="71" w:unhideWhenUsed="0"/>
+    <w:lsdException w:name="Colorful List Accent 3" w:semiHidden="0" w:uiPriority="72" w:unhideWhenUsed="0"/>
+    <w:lsdException w:name="Colorful Grid Accent 3" w:semiHidden="0" w:uiPriority="73" w:unhideWhenUsed="0"/>
+    <w:lsdException w:name="Light Shading Accent 4" w:semiHidden="0" w:uiPriority="60" w:unhideWhenUsed="0"/>
+    <w:lsdException w:name="Light List Accent 4" w:semiHidden="0" w:uiPriority="61" w:unhideWhenUsed="0"/>
+    <w:lsdException w:name="Light Grid Accent 4" w:semiHidden="0" w:uiPriority="62" w:unhideWhenUsed="0"/>
+    <w:lsdException w:name="Medium Shading 1 Accent 4" w:semiHidden="0" w:uiPriority="63" w:unhideWhenUsed="0"/>
+    <w:lsdException w:name="Medium Shading 2 Accent 4" w:semiHidden="0" w:uiPriority="64" w:unhideWhenUsed="0"/>
+    <w:lsdException w:name="Medium List 1 Accent 4" w:semiHidden="0" w:uiPriority="65" w:unhideWhenUsed="0"/>
+    <w:lsdException w:name="Medium List 2 Accent 4" w:semiHidden="0" w:uiPriority="66" w:unhideWhenUsed="0"/>
+    <w:lsdException w:name="Medium Grid 1 Accent 4" w:semiHidden="0" w:uiPriority="67" w:unhideWhenUsed="0"/>
+    <w:lsdException w:name="Medium Grid 2 Accent 4" w:semiHidden="0" w:uiPriority="68" w:unhideWhenUsed="0"/>
+    <w:lsdException w:name="Medium Grid 3 Accent 4" w:semiHidden="0" w:uiPriority="69" w:unhideWhenUsed="0"/>
+    <w:lsdException w:name="Dark List Accent 4" w:semiHidden="0" w:uiPriority="70" w:unhideWhenUsed="0"/>
+    <w:lsdException w:name="Colorful Shading Accent 4" w:semiHidden="0" w:uiPriority="71" w:unhideWhenUsed="0"/>
+    <w:lsdException w:name="Colorful List Accent 4" w:semiHidden="0" w:uiPriority="72" w:unhideWhenUsed="0"/>
+    <w:lsdException w:name="Colorful Grid Accent 4" w:semiHidden="0" w:uiPriority="73" w:unhideWhenUsed="0"/>
+    <w:lsdException w:name="Light Shading Accent 5" w:semiHidden="0" w:uiPriority="60" w:unhideWhenUsed="0"/>
+    <w:lsdException w:name="Light List Accent 5" w:semiHidden="0" w:uiPriority="61" w:unhideWhenUsed="0"/>
+    <w:lsdException w:name="Light Grid Accent 5" w:semiHidden="0" w:uiPriority="62" w:unhideWhenUsed="0"/>
+    <w:lsdException w:name="Medium Shading 1 Accent 5" w:semiHidden="0" w:uiPriority="63" w:unhideWhenUsed="0"/>
+    <w:lsdException w:name="Medium Shading 2 Accent 5" w:semiHidden="0" w:uiPriority="64" w:unhideWhenUsed="0"/>
+    <w:lsdException w:name="Medium List 1 Accent 5" w:semiHidden="0" w:uiPriority="65" w:unhideWhenUsed="0"/>
+    <w:lsdException w:name="Medium List 2 Accent 5" w:semiHidden="0" w:uiPriority="66" w:unhideWhenUsed="0"/>
+    <w:lsdException w:name="Medium Grid 1 Accent 5" w:semiHidden="0" w:uiPriority="67" w:unhideWhenUsed="0"/>
+    <w:lsdException w:name="Medium Grid 2 Accent 5" w:semiHidden="0" w:uiPriority="68" w:unhideWhenUsed="0"/>
+    <w:lsdException w:name="Medium Grid 3 Accent 5" w:semiHidden="0" w:uiPriority="69" w:unhideWhenUsed="0"/>
+    <w:lsdException w:name="Dark List Accent 5" w:semiHidden="0" w:uiPriority="70" w:unhideWhenUsed="0"/>
+    <w:lsdException w:name="Colorful Shading Accent 5" w:semiHidden="0" w:uiPriority="71" w:unhideWhenUsed="0"/>
+    <w:lsdException w:name="Colorful List Accent 5" w:semiHidden="0" w:uiPriority="72" w:unhideWhenUsed="0"/>
+    <w:lsdException w:name="Colorful Grid Accent 5" w:semiHidden="0" w:uiPriority="73" w:unhideWhenUsed="0"/>
+    <w:lsdException w:name="Light Shading Accent 6" w:semiHidden="0" w:uiPriority="60" w:unhideWhenUsed="0"/>
+    <w:lsdException w:name="Light List Accent 6" w:semiHidden="0" w:uiPriority="61" w:unhideWhenUsed="0"/>
+    <w:lsdException w:name="Light Grid Accent 6" w:semiHidden="0" w:uiPriority="62" w:unhideWhenUsed="0"/>
+    <w:lsdException w:name="Medium Shading 1 Accent 6" w:semiHidden="0" w:uiPriority="63" w:unhideWhenUsed="0"/>
+    <w:lsdException w:name="Medium Shading 2 Accent 6" w:semiHidden="0" w:uiPriority="64" w:unhideWhenUsed="0"/>
+    <w:lsdException w:name="Medium List 1 Accent 6" w:semiHidden="0" w:uiPriority="65" w:unhideWhenUsed="0"/>
+    <w:lsdException w:name="Medium List 2 Accent 6" w:semiHidden="0" w:uiPriority="66" w:unhideWhenUsed="0"/>
+    <w:lsdException w:name="Medium Grid 1 Accent 6" w:semiHidden="0" w:uiPriority="67" w:unhideWhenUsed="0"/>
+    <w:lsdException w:name="Medium Grid 2 Accent 6" w:semiHidden="0" w:uiPriority="68" w:unhideWhenUsed="0"/>
+    <w:lsdException w:name="Medium Grid 3 Accent 6" w:semiHidden="0" w:uiPriority="69" w:unhideWhenUsed="0"/>
+    <w:lsdException w:name="Dark List Accent 6" w:semiHidden="0" w:uiPriority="70" w:unhideWhenUsed="0"/>
+    <w:lsdException w:name="Colorful Shading Accent 6" w:semiHidden="0" w:uiPriority="71" w:unhideWhenUsed="0"/>
+    <w:lsdException w:name="Colorful List Accent 6" w:semiHidden="0" w:uiPriority="72" w:unhideWhenUsed="0"/>
+    <w:lsdException w:name="Colorful Grid Accent 6" w:semiHidden="0" w:uiPriority="73" w:unhideWhenUsed="0"/>
+    <w:lsdException w:name="Subtle Emphasis" w:semiHidden="0" w:uiPriority="19" w:unhideWhenUsed="0" w:qFormat="1"/>
+    <w:lsdException w:name="Intense Emphasis" w:semiHidden="0" w:uiPriority="21" w:unhideWhenUsed="0" w:qFormat="1"/>
+    <w:lsdException w:name="Subtle Reference" w:semiHidden="0" w:uiPriority="31" w:unhideWhenUsed="0" w:qFormat="1"/>
+    <w:lsdException w:name="Intense Reference" w:semiHidden="0" w:uiPriority="32" w:unhideWhenUsed="0" w:qFormat="1"/>
+    <w:lsdException w:name="Book Title" w:semiHidden="0" w:uiPriority="33" w:unhideWhenUsed="0" w:qFormat="1"/>
+    <w:lsdException w:name="Bibliography" w:uiPriority="37"/>
+    <w:lsdException w:name="TOC Heading" w:uiPriority="39" w:qFormat="1"/>
   </w:latentStyles>
   <w:style w:type="paragraph" w:default="1" w:styleId="Normal">
     <w:name w:val="Normal"/>
@@ -1504,6 +1485,7 @@
     <w:uiPriority w:val="99"/>
     <w:semiHidden/>
     <w:unhideWhenUsed/>
+    <w:qFormat/>
     <w:tblPr>
       <w:tblInd w:w="0" w:type="dxa"/>
       <w:tblCellMar>
@@ -1538,6 +1520,7 @@
       <w:spacing w:after="0" w:line="240" w:lineRule="auto"/>
     </w:pPr>
     <w:tblPr>
+      <w:tblInd w:w="0" w:type="dxa"/>
       <w:tblBorders>
         <w:top w:val="single" w:sz="4" w:space="0" w:color="auto"/>
         <w:left w:val="single" w:sz="4" w:space="0" w:color="auto"/>
@@ -1546,6 +1529,12 @@
         <w:insideH w:val="single" w:sz="4" w:space="0" w:color="auto"/>
         <w:insideV w:val="single" w:sz="4" w:space="0" w:color="auto"/>
       </w:tblBorders>
+      <w:tblCellMar>
+        <w:top w:w="0" w:type="dxa"/>
+        <w:left w:w="108" w:type="dxa"/>
+        <w:bottom w:w="0" w:type="dxa"/>
+        <w:right w:w="108" w:type="dxa"/>
+      </w:tblCellMar>
     </w:tblPr>
   </w:style>
   <w:style w:type="table" w:customStyle="1" w:styleId="Tabladecuadrcula41">
@@ -1559,6 +1548,7 @@
     <w:tblPr>
       <w:tblStyleRowBandSize w:val="1"/>
       <w:tblStyleColBandSize w:val="1"/>
+      <w:tblInd w:w="0" w:type="dxa"/>
       <w:tblBorders>
         <w:top w:val="single" w:sz="4" w:space="0" w:color="666666" w:themeColor="text1" w:themeTint="99"/>
         <w:left w:val="single" w:sz="4" w:space="0" w:color="666666" w:themeColor="text1" w:themeTint="99"/>
@@ -1567,6 +1557,12 @@
         <w:insideH w:val="single" w:sz="4" w:space="0" w:color="666666" w:themeColor="text1" w:themeTint="99"/>
         <w:insideV w:val="single" w:sz="4" w:space="0" w:color="666666" w:themeColor="text1" w:themeTint="99"/>
       </w:tblBorders>
+      <w:tblCellMar>
+        <w:top w:w="0" w:type="dxa"/>
+        <w:left w:w="108" w:type="dxa"/>
+        <w:bottom w:w="0" w:type="dxa"/>
+        <w:right w:w="108" w:type="dxa"/>
+      </w:tblCellMar>
     </w:tblPr>
     <w:tblStylePr w:type="firstRow">
       <w:rPr>
@@ -1746,6 +1742,668 @@
     </w:rPr>
   </w:style>
 </w:styles>
+</file>
+
+<file path=word/charts/chart1.xml><?xml version="1.0" encoding="utf-8"?>
+<c:chartSpace xmlns:c="http://schemas.openxmlformats.org/drawingml/2006/chart" xmlns:a="http://schemas.openxmlformats.org/drawingml/2006/main" xmlns:r="http://schemas.openxmlformats.org/officeDocument/2006/relationships">
+  <c:lang val="es-AR"/>
+  <c:chart>
+    <c:plotArea>
+      <c:layout/>
+      <c:scatterChart>
+        <c:scatterStyle val="smoothMarker"/>
+        <c:ser>
+          <c:idx val="0"/>
+          <c:order val="0"/>
+          <c:tx>
+            <c:strRef>
+              <c:f>'AL90%'!$A$4:$B$4</c:f>
+              <c:strCache>
+                <c:ptCount val="1"/>
+                <c:pt idx="0">
+                  <c:v>SECUENCIAL</c:v>
+                </c:pt>
+              </c:strCache>
+            </c:strRef>
+          </c:tx>
+          <c:xVal>
+            <c:numRef>
+              <c:f>'AL90%'!$A$6:$A$17</c:f>
+              <c:numCache>
+                <c:formatCode>General</c:formatCode>
+                <c:ptCount val="12"/>
+                <c:pt idx="0">
+                  <c:v>99</c:v>
+                </c:pt>
+                <c:pt idx="1">
+                  <c:v>100</c:v>
+                </c:pt>
+                <c:pt idx="2">
+                  <c:v>101</c:v>
+                </c:pt>
+                <c:pt idx="3">
+                  <c:v>102</c:v>
+                </c:pt>
+                <c:pt idx="4">
+                  <c:v>103</c:v>
+                </c:pt>
+                <c:pt idx="5">
+                  <c:v>104</c:v>
+                </c:pt>
+                <c:pt idx="6">
+                  <c:v>105</c:v>
+                </c:pt>
+                <c:pt idx="7">
+                  <c:v>106</c:v>
+                </c:pt>
+                <c:pt idx="8">
+                  <c:v>107</c:v>
+                </c:pt>
+                <c:pt idx="9">
+                  <c:v>108</c:v>
+                </c:pt>
+                <c:pt idx="10">
+                  <c:v>109</c:v>
+                </c:pt>
+                <c:pt idx="11">
+                  <c:v>110</c:v>
+                </c:pt>
+              </c:numCache>
+            </c:numRef>
+          </c:xVal>
+          <c:yVal>
+            <c:numRef>
+              <c:f>'AL90%'!$B$6:$B$17</c:f>
+              <c:numCache>
+                <c:formatCode>General</c:formatCode>
+                <c:ptCount val="12"/>
+                <c:pt idx="0">
+                  <c:v>4</c:v>
+                </c:pt>
+                <c:pt idx="1">
+                  <c:v>52</c:v>
+                </c:pt>
+                <c:pt idx="2">
+                  <c:v>291</c:v>
+                </c:pt>
+                <c:pt idx="3">
+                  <c:v>999</c:v>
+                </c:pt>
+                <c:pt idx="4">
+                  <c:v>2079</c:v>
+                </c:pt>
+                <c:pt idx="5">
+                  <c:v>2654</c:v>
+                </c:pt>
+                <c:pt idx="6">
+                  <c:v>2216</c:v>
+                </c:pt>
+                <c:pt idx="7">
+                  <c:v>1154</c:v>
+                </c:pt>
+                <c:pt idx="8">
+                  <c:v>431</c:v>
+                </c:pt>
+                <c:pt idx="9">
+                  <c:v>103</c:v>
+                </c:pt>
+                <c:pt idx="10">
+                  <c:v>15</c:v>
+                </c:pt>
+                <c:pt idx="11">
+                  <c:v>2</c:v>
+                </c:pt>
+              </c:numCache>
+            </c:numRef>
+          </c:yVal>
+          <c:smooth val="1"/>
+        </c:ser>
+        <c:ser>
+          <c:idx val="1"/>
+          <c:order val="1"/>
+          <c:tx>
+            <c:strRef>
+              <c:f>'AL90%'!$A$21:$B$21</c:f>
+              <c:strCache>
+                <c:ptCount val="1"/>
+                <c:pt idx="0">
+                  <c:v>POWELL</c:v>
+                </c:pt>
+              </c:strCache>
+            </c:strRef>
+          </c:tx>
+          <c:xVal>
+            <c:numRef>
+              <c:f>'AL90%'!$A$23:$A$34</c:f>
+              <c:numCache>
+                <c:formatCode>General</c:formatCode>
+                <c:ptCount val="12"/>
+                <c:pt idx="0">
+                  <c:v>95</c:v>
+                </c:pt>
+                <c:pt idx="1">
+                  <c:v>96</c:v>
+                </c:pt>
+                <c:pt idx="2">
+                  <c:v>97</c:v>
+                </c:pt>
+                <c:pt idx="3">
+                  <c:v>98</c:v>
+                </c:pt>
+                <c:pt idx="4">
+                  <c:v>99</c:v>
+                </c:pt>
+                <c:pt idx="5">
+                  <c:v>100</c:v>
+                </c:pt>
+                <c:pt idx="6">
+                  <c:v>101</c:v>
+                </c:pt>
+                <c:pt idx="7">
+                  <c:v>102</c:v>
+                </c:pt>
+                <c:pt idx="8">
+                  <c:v>103</c:v>
+                </c:pt>
+                <c:pt idx="9">
+                  <c:v>104</c:v>
+                </c:pt>
+                <c:pt idx="10">
+                  <c:v>105</c:v>
+                </c:pt>
+                <c:pt idx="11">
+                  <c:v>106</c:v>
+                </c:pt>
+              </c:numCache>
+            </c:numRef>
+          </c:xVal>
+          <c:yVal>
+            <c:numRef>
+              <c:f>'AL90%'!$B$23:$B$34</c:f>
+              <c:numCache>
+                <c:formatCode>General</c:formatCode>
+                <c:ptCount val="12"/>
+                <c:pt idx="0">
+                  <c:v>2</c:v>
+                </c:pt>
+                <c:pt idx="1">
+                  <c:v>8</c:v>
+                </c:pt>
+                <c:pt idx="2">
+                  <c:v>108</c:v>
+                </c:pt>
+                <c:pt idx="3">
+                  <c:v>548</c:v>
+                </c:pt>
+                <c:pt idx="4">
+                  <c:v>1679</c:v>
+                </c:pt>
+                <c:pt idx="5">
+                  <c:v>2908</c:v>
+                </c:pt>
+                <c:pt idx="6">
+                  <c:v>2679</c:v>
+                </c:pt>
+                <c:pt idx="7">
+                  <c:v>1525</c:v>
+                </c:pt>
+                <c:pt idx="8">
+                  <c:v>449</c:v>
+                </c:pt>
+                <c:pt idx="9">
+                  <c:v>82</c:v>
+                </c:pt>
+                <c:pt idx="10">
+                  <c:v>8</c:v>
+                </c:pt>
+                <c:pt idx="11">
+                  <c:v>4</c:v>
+                </c:pt>
+              </c:numCache>
+            </c:numRef>
+          </c:yVal>
+          <c:smooth val="1"/>
+        </c:ser>
+        <c:ser>
+          <c:idx val="2"/>
+          <c:order val="2"/>
+          <c:tx>
+            <c:strRef>
+              <c:f>'AL90%'!$A$37:$B$37</c:f>
+              <c:strCache>
+                <c:ptCount val="1"/>
+                <c:pt idx="0">
+                  <c:v>MATULA</c:v>
+                </c:pt>
+              </c:strCache>
+            </c:strRef>
+          </c:tx>
+          <c:xVal>
+            <c:numRef>
+              <c:f>'AL90%'!$A$39:$A$52</c:f>
+              <c:numCache>
+                <c:formatCode>General</c:formatCode>
+                <c:ptCount val="14"/>
+                <c:pt idx="0">
+                  <c:v>101</c:v>
+                </c:pt>
+                <c:pt idx="1">
+                  <c:v>102</c:v>
+                </c:pt>
+                <c:pt idx="2">
+                  <c:v>103</c:v>
+                </c:pt>
+                <c:pt idx="3">
+                  <c:v>104</c:v>
+                </c:pt>
+                <c:pt idx="4">
+                  <c:v>105</c:v>
+                </c:pt>
+                <c:pt idx="5">
+                  <c:v>106</c:v>
+                </c:pt>
+                <c:pt idx="6">
+                  <c:v>107</c:v>
+                </c:pt>
+                <c:pt idx="7">
+                  <c:v>108</c:v>
+                </c:pt>
+                <c:pt idx="8">
+                  <c:v>109</c:v>
+                </c:pt>
+                <c:pt idx="9">
+                  <c:v>110</c:v>
+                </c:pt>
+                <c:pt idx="10">
+                  <c:v>111</c:v>
+                </c:pt>
+                <c:pt idx="11">
+                  <c:v>112</c:v>
+                </c:pt>
+                <c:pt idx="12">
+                  <c:v>113</c:v>
+                </c:pt>
+                <c:pt idx="13">
+                  <c:v>114</c:v>
+                </c:pt>
+              </c:numCache>
+            </c:numRef>
+          </c:xVal>
+          <c:yVal>
+            <c:numRef>
+              <c:f>'AL90%'!$B$39:$B$52</c:f>
+              <c:numCache>
+                <c:formatCode>General</c:formatCode>
+                <c:ptCount val="14"/>
+                <c:pt idx="0">
+                  <c:v>1</c:v>
+                </c:pt>
+                <c:pt idx="1">
+                  <c:v>3</c:v>
+                </c:pt>
+                <c:pt idx="2">
+                  <c:v>25</c:v>
+                </c:pt>
+                <c:pt idx="3">
+                  <c:v>103</c:v>
+                </c:pt>
+                <c:pt idx="4">
+                  <c:v>419</c:v>
+                </c:pt>
+                <c:pt idx="5">
+                  <c:v>1182</c:v>
+                </c:pt>
+                <c:pt idx="6">
+                  <c:v>2181</c:v>
+                </c:pt>
+                <c:pt idx="7">
+                  <c:v>2565</c:v>
+                </c:pt>
+                <c:pt idx="8">
+                  <c:v>2001</c:v>
+                </c:pt>
+                <c:pt idx="9">
+                  <c:v>1058</c:v>
+                </c:pt>
+                <c:pt idx="10">
+                  <c:v>376</c:v>
+                </c:pt>
+                <c:pt idx="11">
+                  <c:v>72</c:v>
+                </c:pt>
+                <c:pt idx="12">
+                  <c:v>10</c:v>
+                </c:pt>
+                <c:pt idx="13">
+                  <c:v>4</c:v>
+                </c:pt>
+              </c:numCache>
+            </c:numRef>
+          </c:yVal>
+          <c:smooth val="1"/>
+        </c:ser>
+        <c:axId val="114496256"/>
+        <c:axId val="114497792"/>
+      </c:scatterChart>
+      <c:valAx>
+        <c:axId val="114496256"/>
+        <c:scaling>
+          <c:orientation val="minMax"/>
+        </c:scaling>
+        <c:axPos val="b"/>
+        <c:numFmt formatCode="General" sourceLinked="1"/>
+        <c:tickLblPos val="nextTo"/>
+        <c:crossAx val="114497792"/>
+        <c:crosses val="autoZero"/>
+        <c:crossBetween val="midCat"/>
+      </c:valAx>
+      <c:valAx>
+        <c:axId val="114497792"/>
+        <c:scaling>
+          <c:orientation val="minMax"/>
+        </c:scaling>
+        <c:axPos val="l"/>
+        <c:majorGridlines/>
+        <c:numFmt formatCode="General" sourceLinked="1"/>
+        <c:tickLblPos val="nextTo"/>
+        <c:crossAx val="114496256"/>
+        <c:crosses val="autoZero"/>
+        <c:crossBetween val="midCat"/>
+      </c:valAx>
+    </c:plotArea>
+    <c:legend>
+      <c:legendPos val="r"/>
+    </c:legend>
+    <c:plotVisOnly val="1"/>
+  </c:chart>
+  <c:externalData r:id="rId1"/>
+</c:chartSpace>
+</file>
+
+<file path=word/charts/chart2.xml><?xml version="1.0" encoding="utf-8"?>
+<c:chartSpace xmlns:c="http://schemas.openxmlformats.org/drawingml/2006/chart" xmlns:a="http://schemas.openxmlformats.org/drawingml/2006/main" xmlns:r="http://schemas.openxmlformats.org/officeDocument/2006/relationships">
+  <c:date1904 val="1"/>
+  <c:lang val="es-AR"/>
+  <c:chart>
+    <c:plotArea>
+      <c:layout/>
+      <c:scatterChart>
+        <c:scatterStyle val="smoothMarker"/>
+        <c:ser>
+          <c:idx val="0"/>
+          <c:order val="0"/>
+          <c:tx>
+            <c:strRef>
+              <c:f>'REG75%'!$A$3:$B$3</c:f>
+              <c:strCache>
+                <c:ptCount val="1"/>
+                <c:pt idx="0">
+                  <c:v>SECUENCIAL</c:v>
+                </c:pt>
+              </c:strCache>
+            </c:strRef>
+          </c:tx>
+          <c:xVal>
+            <c:numRef>
+              <c:f>'REG75%'!$A$5:$A$13</c:f>
+              <c:numCache>
+                <c:formatCode>General</c:formatCode>
+                <c:ptCount val="9"/>
+                <c:pt idx="0">
+                  <c:v>104</c:v>
+                </c:pt>
+                <c:pt idx="1">
+                  <c:v>105</c:v>
+                </c:pt>
+                <c:pt idx="2">
+                  <c:v>106</c:v>
+                </c:pt>
+                <c:pt idx="3">
+                  <c:v>107</c:v>
+                </c:pt>
+                <c:pt idx="4">
+                  <c:v>108</c:v>
+                </c:pt>
+                <c:pt idx="5">
+                  <c:v>109</c:v>
+                </c:pt>
+                <c:pt idx="6">
+                  <c:v>110</c:v>
+                </c:pt>
+                <c:pt idx="7">
+                  <c:v>111</c:v>
+                </c:pt>
+                <c:pt idx="8">
+                  <c:v>112</c:v>
+                </c:pt>
+              </c:numCache>
+            </c:numRef>
+          </c:xVal>
+          <c:yVal>
+            <c:numRef>
+              <c:f>'REG75%'!$B$5:$B$12</c:f>
+              <c:numCache>
+                <c:formatCode>General</c:formatCode>
+                <c:ptCount val="8"/>
+                <c:pt idx="0">
+                  <c:v>5</c:v>
+                </c:pt>
+                <c:pt idx="1">
+                  <c:v>50</c:v>
+                </c:pt>
+                <c:pt idx="2">
+                  <c:v>190</c:v>
+                </c:pt>
+                <c:pt idx="3">
+                  <c:v>350</c:v>
+                </c:pt>
+                <c:pt idx="4">
+                  <c:v>260</c:v>
+                </c:pt>
+                <c:pt idx="5">
+                  <c:v>135</c:v>
+                </c:pt>
+                <c:pt idx="6">
+                  <c:v>25</c:v>
+                </c:pt>
+                <c:pt idx="7">
+                  <c:v>1</c:v>
+                </c:pt>
+              </c:numCache>
+            </c:numRef>
+          </c:yVal>
+          <c:smooth val="1"/>
+        </c:ser>
+        <c:ser>
+          <c:idx val="1"/>
+          <c:order val="1"/>
+          <c:tx>
+            <c:v>POWELL</c:v>
+          </c:tx>
+          <c:xVal>
+            <c:numRef>
+              <c:f>'REG75%'!$A$21:$A$28</c:f>
+              <c:numCache>
+                <c:formatCode>General</c:formatCode>
+                <c:ptCount val="8"/>
+                <c:pt idx="0">
+                  <c:v>104</c:v>
+                </c:pt>
+                <c:pt idx="1">
+                  <c:v>105</c:v>
+                </c:pt>
+                <c:pt idx="2">
+                  <c:v>106</c:v>
+                </c:pt>
+                <c:pt idx="3">
+                  <c:v>107</c:v>
+                </c:pt>
+                <c:pt idx="4">
+                  <c:v>108</c:v>
+                </c:pt>
+                <c:pt idx="5">
+                  <c:v>109</c:v>
+                </c:pt>
+                <c:pt idx="6">
+                  <c:v>110</c:v>
+                </c:pt>
+                <c:pt idx="7">
+                  <c:v>111</c:v>
+                </c:pt>
+              </c:numCache>
+            </c:numRef>
+          </c:xVal>
+          <c:yVal>
+            <c:numRef>
+              <c:f>'REG75%'!$B$21:$B$28</c:f>
+              <c:numCache>
+                <c:formatCode>General</c:formatCode>
+                <c:ptCount val="8"/>
+                <c:pt idx="0">
+                  <c:v>6</c:v>
+                </c:pt>
+                <c:pt idx="1">
+                  <c:v>44</c:v>
+                </c:pt>
+                <c:pt idx="2">
+                  <c:v>198</c:v>
+                </c:pt>
+                <c:pt idx="3">
+                  <c:v>341</c:v>
+                </c:pt>
+                <c:pt idx="4">
+                  <c:v>255</c:v>
+                </c:pt>
+                <c:pt idx="5">
+                  <c:v>127</c:v>
+                </c:pt>
+                <c:pt idx="6">
+                  <c:v>28</c:v>
+                </c:pt>
+                <c:pt idx="7">
+                  <c:v>1</c:v>
+                </c:pt>
+              </c:numCache>
+            </c:numRef>
+          </c:yVal>
+          <c:smooth val="1"/>
+        </c:ser>
+        <c:ser>
+          <c:idx val="2"/>
+          <c:order val="2"/>
+          <c:tx>
+            <c:v>MATULA</c:v>
+          </c:tx>
+          <c:xVal>
+            <c:numRef>
+              <c:f>'REG75%'!$A$39:$A$47</c:f>
+              <c:numCache>
+                <c:formatCode>General</c:formatCode>
+                <c:ptCount val="9"/>
+                <c:pt idx="0">
+                  <c:v>104</c:v>
+                </c:pt>
+                <c:pt idx="1">
+                  <c:v>105</c:v>
+                </c:pt>
+                <c:pt idx="2">
+                  <c:v>106</c:v>
+                </c:pt>
+                <c:pt idx="3">
+                  <c:v>107</c:v>
+                </c:pt>
+                <c:pt idx="4">
+                  <c:v>108</c:v>
+                </c:pt>
+                <c:pt idx="5">
+                  <c:v>109</c:v>
+                </c:pt>
+                <c:pt idx="6">
+                  <c:v>110</c:v>
+                </c:pt>
+                <c:pt idx="7">
+                  <c:v>111</c:v>
+                </c:pt>
+                <c:pt idx="8">
+                  <c:v>112</c:v>
+                </c:pt>
+              </c:numCache>
+            </c:numRef>
+          </c:xVal>
+          <c:yVal>
+            <c:numRef>
+              <c:f>'REG75%'!$B$39:$B$47</c:f>
+              <c:numCache>
+                <c:formatCode>General</c:formatCode>
+                <c:ptCount val="9"/>
+                <c:pt idx="0">
+                  <c:v>2</c:v>
+                </c:pt>
+                <c:pt idx="1">
+                  <c:v>36</c:v>
+                </c:pt>
+                <c:pt idx="2">
+                  <c:v>191</c:v>
+                </c:pt>
+                <c:pt idx="3">
+                  <c:v>320</c:v>
+                </c:pt>
+                <c:pt idx="4">
+                  <c:v>264</c:v>
+                </c:pt>
+                <c:pt idx="5">
+                  <c:v>134</c:v>
+                </c:pt>
+                <c:pt idx="6">
+                  <c:v>40</c:v>
+                </c:pt>
+                <c:pt idx="7">
+                  <c:v>7</c:v>
+                </c:pt>
+                <c:pt idx="8">
+                  <c:v>2</c:v>
+                </c:pt>
+              </c:numCache>
+            </c:numRef>
+          </c:yVal>
+          <c:smooth val="1"/>
+        </c:ser>
+        <c:axId val="114510848"/>
+        <c:axId val="114524928"/>
+      </c:scatterChart>
+      <c:valAx>
+        <c:axId val="114510848"/>
+        <c:scaling>
+          <c:orientation val="minMax"/>
+        </c:scaling>
+        <c:axPos val="b"/>
+        <c:numFmt formatCode="General" sourceLinked="1"/>
+        <c:tickLblPos val="nextTo"/>
+        <c:crossAx val="114524928"/>
+        <c:crosses val="autoZero"/>
+        <c:crossBetween val="midCat"/>
+      </c:valAx>
+      <c:valAx>
+        <c:axId val="114524928"/>
+        <c:scaling>
+          <c:orientation val="minMax"/>
+        </c:scaling>
+        <c:axPos val="l"/>
+        <c:majorGridlines/>
+        <c:numFmt formatCode="General" sourceLinked="1"/>
+        <c:tickLblPos val="nextTo"/>
+        <c:crossAx val="114510848"/>
+        <c:crosses val="autoZero"/>
+        <c:crossBetween val="midCat"/>
+      </c:valAx>
+    </c:plotArea>
+    <c:legend>
+      <c:legendPos val="r"/>
+    </c:legend>
+    <c:plotVisOnly val="1"/>
+  </c:chart>
+  <c:externalData r:id="rId1"/>
+</c:chartSpace>
 </file>
 
 <file path=word/theme/theme1.xml><?xml version="1.0" encoding="utf-8"?>
@@ -2003,7 +2661,7 @@
   <a:extraClrSchemeLst/>
   <a:extLst>
     <a:ext uri="{05A4C25C-085E-4340-85A3-A5531E510DB2}">
-      <thm15:themeFamily xmlns:thm15="http://schemas.microsoft.com/office/thememl/2012/main" name="Office Theme" id="{62F939B6-93AF-4DB8-9C6B-D6C7DFDC589F}" vid="{4A3C46E8-61CC-4603-A589-7422A47A8E4A}"/>
+      <thm15:themeFamily xmlns:thm15="http://schemas.microsoft.com/office/thememl/2012/main" xmlns="" name="Office Theme" id="{62F939B6-93AF-4DB8-9C6B-D6C7DFDC589F}" vid="{4A3C46E8-61CC-4603-A589-7422A47A8E4A}"/>
     </a:ext>
   </a:extLst>
 </a:theme>

</xml_diff>